<commit_message>
Added activity and edited test case
</commit_message>
<xml_diff>
--- a/הפרוייקט/קובץ המרצה 29.docx
+++ b/הפרוייקט/קובץ המרצה 29.docx
@@ -1,6 +1,6 @@
 
 <file path=word/document.xml><?xml version="1.0" encoding="utf-8"?>
-<w:document xmlns:wpc="http://schemas.microsoft.com/office/word/2010/wordprocessingCanvas" xmlns:cx="http://schemas.microsoft.com/office/drawing/2014/chartex" xmlns:mc="http://schemas.openxmlformats.org/markup-compatibility/2006" xmlns:o="urn:schemas-microsoft-com:office:office" xmlns:r="http://schemas.openxmlformats.org/officeDocument/2006/relationships" xmlns:m="http://schemas.openxmlformats.org/officeDocument/2006/math" xmlns:v="urn:schemas-microsoft-com:vml" xmlns:wp14="http://schemas.microsoft.com/office/word/2010/wordprocessingDrawing" xmlns:wp="http://schemas.openxmlformats.org/drawingml/2006/wordprocessingDrawing" xmlns:w10="urn:schemas-microsoft-com:office:word" xmlns:w="http://schemas.openxmlformats.org/wordprocessingml/2006/main" xmlns:w14="http://schemas.microsoft.com/office/word/2010/wordml" xmlns:w15="http://schemas.microsoft.com/office/word/2012/wordml" xmlns:w16se="http://schemas.microsoft.com/office/word/2015/wordml/symex" xmlns:wpg="http://schemas.microsoft.com/office/word/2010/wordprocessingGroup" xmlns:wpi="http://schemas.microsoft.com/office/word/2010/wordprocessingInk" xmlns:wne="http://schemas.microsoft.com/office/word/2006/wordml" xmlns:wps="http://schemas.microsoft.com/office/word/2010/wordprocessingShape" mc:Ignorable="w14 w15 w16se wp14">
+<w:document xmlns:wpc="http://schemas.microsoft.com/office/word/2010/wordprocessingCanvas" xmlns:cx="http://schemas.microsoft.com/office/drawing/2014/chartex" xmlns:cx1="http://schemas.microsoft.com/office/drawing/2015/9/8/chartex" xmlns:cx2="http://schemas.microsoft.com/office/drawing/2015/10/21/chartex" xmlns:cx3="http://schemas.microsoft.com/office/drawing/2016/5/9/chartex" xmlns:cx4="http://schemas.microsoft.com/office/drawing/2016/5/10/chartex" xmlns:cx5="http://schemas.microsoft.com/office/drawing/2016/5/11/chartex" xmlns:cx6="http://schemas.microsoft.com/office/drawing/2016/5/12/chartex" xmlns:cx7="http://schemas.microsoft.com/office/drawing/2016/5/13/chartex" xmlns:cx8="http://schemas.microsoft.com/office/drawing/2016/5/14/chartex" xmlns:mc="http://schemas.openxmlformats.org/markup-compatibility/2006" xmlns:aink="http://schemas.microsoft.com/office/drawing/2016/ink" xmlns:am3d="http://schemas.microsoft.com/office/drawing/2017/model3d" xmlns:o="urn:schemas-microsoft-com:office:office" xmlns:oel="http://schemas.microsoft.com/office/2019/extlst" xmlns:r="http://schemas.openxmlformats.org/officeDocument/2006/relationships" xmlns:m="http://schemas.openxmlformats.org/officeDocument/2006/math" xmlns:v="urn:schemas-microsoft-com:vml" xmlns:wp14="http://schemas.microsoft.com/office/word/2010/wordprocessingDrawing" xmlns:wp="http://schemas.openxmlformats.org/drawingml/2006/wordprocessingDrawing" xmlns:w10="urn:schemas-microsoft-com:office:word" xmlns:w="http://schemas.openxmlformats.org/wordprocessingml/2006/main" xmlns:w14="http://schemas.microsoft.com/office/word/2010/wordml" xmlns:w15="http://schemas.microsoft.com/office/word/2012/wordml" xmlns:w16cex="http://schemas.microsoft.com/office/word/2018/wordml/cex" xmlns:w16cid="http://schemas.microsoft.com/office/word/2016/wordml/cid" xmlns:w16="http://schemas.microsoft.com/office/word/2018/wordml" xmlns:w16du="http://schemas.microsoft.com/office/word/2023/wordml/word16du" xmlns:w16sdtdh="http://schemas.microsoft.com/office/word/2020/wordml/sdtdatahash" xmlns:w16sdtfl="http://schemas.microsoft.com/office/word/2024/wordml/sdtformatlock" xmlns:w16se="http://schemas.microsoft.com/office/word/2015/wordml/symex" xmlns:wpg="http://schemas.microsoft.com/office/word/2010/wordprocessingGroup" xmlns:wpi="http://schemas.microsoft.com/office/word/2010/wordprocessingInk" xmlns:wne="http://schemas.microsoft.com/office/word/2006/wordml" xmlns:wps="http://schemas.microsoft.com/office/word/2010/wordprocessingShape" mc:Ignorable="w14 w15 w16se w16cid w16 w16cex w16sdtdh w16sdtfl w16du wp14">
   <w:body>
     <w:p>
       <w:r>
@@ -161,7 +161,7 @@
     </w:p>
     <w:p>
       <w:pPr>
-        <w:pStyle w:val="3"/>
+        <w:pStyle w:val="Heading3"/>
       </w:pPr>
       <w:r>
         <w:rPr>
@@ -711,7 +711,7 @@
     </w:p>
     <w:p>
       <w:pPr>
-        <w:pStyle w:val="3"/>
+        <w:pStyle w:val="Heading3"/>
       </w:pPr>
       <w:r>
         <w:rPr>
@@ -1073,7 +1073,7 @@
     </w:p>
     <w:tbl>
       <w:tblPr>
-        <w:tblStyle w:val="a6"/>
+        <w:tblStyle w:val="TableGrid0"/>
         <w:bidiVisual/>
         <w:tblW w:w="0" w:type="auto"/>
         <w:tblLook w:val="04A0" w:firstRow="1" w:lastRow="0" w:firstColumn="1" w:lastColumn="0" w:noHBand="0" w:noVBand="1"/>
@@ -1340,7 +1340,7 @@
     </w:p>
     <w:p>
       <w:pPr>
-        <w:pStyle w:val="1"/>
+        <w:pStyle w:val="Heading1"/>
       </w:pPr>
       <w:r>
         <w:rPr>
@@ -1364,7 +1364,7 @@
     </w:p>
     <w:p>
       <w:pPr>
-        <w:pStyle w:val="1"/>
+        <w:pStyle w:val="Heading1"/>
         <w:numPr>
           <w:ilvl w:val="0"/>
           <w:numId w:val="0"/>
@@ -1417,7 +1417,6 @@
         </w:rPr>
         <w:t xml:space="preserve">מערכת למעקב אחרי </w:t>
       </w:r>
-      <w:proofErr w:type="gramStart"/>
       <w:r>
         <w:rPr>
           <w:b w:val="0"/>
@@ -1438,7 +1437,6 @@
         </w:rPr>
         <w:t xml:space="preserve">  וניטור</w:t>
       </w:r>
-      <w:proofErr w:type="gramEnd"/>
       <w:r>
         <w:rPr>
           <w:rFonts w:hint="cs"/>
@@ -1461,7 +1459,7 @@
     </w:p>
     <w:p>
       <w:pPr>
-        <w:pStyle w:val="1"/>
+        <w:pStyle w:val="Heading1"/>
         <w:rPr>
           <w:rtl/>
         </w:rPr>
@@ -1483,7 +1481,7 @@
     </w:p>
     <w:p>
       <w:pPr>
-        <w:pStyle w:val="2"/>
+        <w:pStyle w:val="Heading2"/>
         <w:rPr>
           <w:b/>
           <w:bCs/>
@@ -1562,7 +1560,7 @@
     </w:p>
     <w:p>
       <w:pPr>
-        <w:pStyle w:val="2"/>
+        <w:pStyle w:val="Heading2"/>
         <w:numPr>
           <w:ilvl w:val="0"/>
           <w:numId w:val="0"/>
@@ -1598,7 +1596,7 @@
     </w:p>
     <w:p>
       <w:pPr>
-        <w:pStyle w:val="2"/>
+        <w:pStyle w:val="Heading2"/>
         <w:rPr>
           <w:b/>
           <w:bCs/>
@@ -1617,7 +1615,7 @@
     </w:p>
     <w:p>
       <w:pPr>
-        <w:pStyle w:val="2"/>
+        <w:pStyle w:val="Heading2"/>
         <w:numPr>
           <w:ilvl w:val="0"/>
           <w:numId w:val="0"/>
@@ -1646,7 +1644,7 @@
     </w:p>
     <w:p>
       <w:pPr>
-        <w:pStyle w:val="2"/>
+        <w:pStyle w:val="Heading2"/>
         <w:numPr>
           <w:ilvl w:val="0"/>
           <w:numId w:val="0"/>
@@ -1665,7 +1663,7 @@
     <w:p/>
     <w:p>
       <w:pPr>
-        <w:pStyle w:val="1"/>
+        <w:pStyle w:val="Heading1"/>
         <w:rPr>
           <w:rtl/>
         </w:rPr>
@@ -2135,7 +2133,6 @@
         <w:t xml:space="preserve">3.3 </w:t>
       </w:r>
       <w:hyperlink r:id="rId11" w:anchor="what-is-zeek" w:history="1">
-        <w:proofErr w:type="spellStart"/>
         <w:r>
           <w:rPr>
             <w:rStyle w:val="Hyperlink"/>
@@ -2143,7 +2140,6 @@
           </w:rPr>
           <w:t>Zeek</w:t>
         </w:r>
-        <w:proofErr w:type="spellEnd"/>
       </w:hyperlink>
       <w:r>
         <w:rPr>
@@ -2362,7 +2358,7 @@
     </w:p>
     <w:p>
       <w:pPr>
-        <w:pStyle w:val="1"/>
+        <w:pStyle w:val="Heading1"/>
       </w:pPr>
       <w:r>
         <w:rPr>
@@ -2373,7 +2369,7 @@
     </w:p>
     <w:p>
       <w:pPr>
-        <w:pStyle w:val="1"/>
+        <w:pStyle w:val="Heading1"/>
         <w:numPr>
           <w:ilvl w:val="0"/>
           <w:numId w:val="0"/>
@@ -2441,7 +2437,7 @@
     </w:p>
     <w:p>
       <w:pPr>
-        <w:pStyle w:val="1"/>
+        <w:pStyle w:val="Heading1"/>
       </w:pPr>
       <w:r>
         <w:rPr>
@@ -2459,7 +2455,7 @@
     </w:p>
     <w:p>
       <w:pPr>
-        <w:pStyle w:val="2"/>
+        <w:pStyle w:val="Heading2"/>
       </w:pPr>
       <w:r>
         <w:rPr>
@@ -2544,7 +2540,7 @@
     <w:p/>
     <w:p>
       <w:pPr>
-        <w:pStyle w:val="2"/>
+        <w:pStyle w:val="Heading2"/>
         <w:rPr>
           <w:rtl/>
         </w:rPr>
@@ -3598,7 +3594,7 @@
             <w:proofErr w:type="spellStart"/>
             <w:r>
               <w:rPr>
-                <w:rStyle w:val="a9"/>
+                <w:rStyle w:val="Strong"/>
                 <w:sz w:val="24"/>
                 <w:szCs w:val="24"/>
               </w:rPr>
@@ -3607,7 +3603,7 @@
             <w:proofErr w:type="spellEnd"/>
             <w:r>
               <w:rPr>
-                <w:rStyle w:val="a9"/>
+                <w:rStyle w:val="Strong"/>
                 <w:rFonts w:cstheme="minorBidi"/>
                 <w:sz w:val="24"/>
                 <w:szCs w:val="24"/>
@@ -3781,7 +3777,7 @@
             </w:r>
             <w:r>
               <w:rPr>
-                <w:rStyle w:val="a9"/>
+                <w:rStyle w:val="Strong"/>
                 <w:sz w:val="24"/>
                 <w:szCs w:val="24"/>
               </w:rPr>
@@ -5538,7 +5534,6 @@
         <w:tc>
           <w:tcPr>
             <w:tcW w:w="842" w:type="dxa"/>
-            <w:shd w:val="clear" w:color="auto" w:fill="auto"/>
           </w:tcPr>
           <w:p>
             <w:pPr>
@@ -5565,7 +5560,6 @@
           <w:tcPr>
             <w:tcW w:w="5494" w:type="dxa"/>
             <w:gridSpan w:val="2"/>
-            <w:shd w:val="clear" w:color="auto" w:fill="auto"/>
           </w:tcPr>
           <w:p>
             <w:pPr>
@@ -5784,7 +5778,6 @@
         <w:tc>
           <w:tcPr>
             <w:tcW w:w="1474" w:type="dxa"/>
-            <w:shd w:val="clear" w:color="auto" w:fill="auto"/>
           </w:tcPr>
           <w:p>
             <w:pPr>
@@ -5810,7 +5803,6 @@
         <w:tc>
           <w:tcPr>
             <w:tcW w:w="1111" w:type="dxa"/>
-            <w:shd w:val="clear" w:color="auto" w:fill="auto"/>
           </w:tcPr>
           <w:p>
             <w:pPr>
@@ -5831,7 +5823,6 @@
         <w:tc>
           <w:tcPr>
             <w:tcW w:w="842" w:type="dxa"/>
-            <w:shd w:val="clear" w:color="auto" w:fill="auto"/>
           </w:tcPr>
           <w:p>
             <w:pPr>
@@ -5871,7 +5862,6 @@
           <w:tcPr>
             <w:tcW w:w="5494" w:type="dxa"/>
             <w:gridSpan w:val="2"/>
-            <w:shd w:val="clear" w:color="auto" w:fill="auto"/>
           </w:tcPr>
           <w:p>
             <w:pPr>
@@ -5976,7 +5966,6 @@
         <w:tc>
           <w:tcPr>
             <w:tcW w:w="1474" w:type="dxa"/>
-            <w:shd w:val="clear" w:color="auto" w:fill="auto"/>
           </w:tcPr>
           <w:p>
             <w:pPr>
@@ -6004,7 +5993,6 @@
         <w:tc>
           <w:tcPr>
             <w:tcW w:w="1111" w:type="dxa"/>
-            <w:shd w:val="clear" w:color="auto" w:fill="auto"/>
           </w:tcPr>
           <w:p>
             <w:pPr>
@@ -7745,7 +7733,7 @@
           </w:p>
           <w:p>
             <w:pPr>
-              <w:pStyle w:val="a3"/>
+              <w:pStyle w:val="ListParagraph"/>
               <w:numPr>
                 <w:ilvl w:val="0"/>
                 <w:numId w:val="44"/>
@@ -7809,7 +7797,7 @@
           </w:p>
           <w:p>
             <w:pPr>
-              <w:pStyle w:val="a3"/>
+              <w:pStyle w:val="ListParagraph"/>
               <w:numPr>
                 <w:ilvl w:val="0"/>
                 <w:numId w:val="44"/>
@@ -7854,7 +7842,7 @@
           </w:p>
           <w:p>
             <w:pPr>
-              <w:pStyle w:val="a3"/>
+              <w:pStyle w:val="ListParagraph"/>
               <w:numPr>
                 <w:ilvl w:val="0"/>
                 <w:numId w:val="44"/>
@@ -8690,7 +8678,6 @@
         <w:tc>
           <w:tcPr>
             <w:tcW w:w="842" w:type="dxa"/>
-            <w:shd w:val="clear" w:color="auto" w:fill="auto"/>
           </w:tcPr>
           <w:p>
             <w:pPr>
@@ -8718,7 +8705,6 @@
           <w:tcPr>
             <w:tcW w:w="5494" w:type="dxa"/>
             <w:gridSpan w:val="2"/>
-            <w:shd w:val="clear" w:color="auto" w:fill="auto"/>
           </w:tcPr>
           <w:p>
             <w:pPr>
@@ -9282,7 +9268,6 @@
         <w:tc>
           <w:tcPr>
             <w:tcW w:w="1474" w:type="dxa"/>
-            <w:shd w:val="clear" w:color="auto" w:fill="auto"/>
           </w:tcPr>
           <w:p>
             <w:pPr>
@@ -9300,7 +9285,6 @@
         <w:tc>
           <w:tcPr>
             <w:tcW w:w="1111" w:type="dxa"/>
-            <w:shd w:val="clear" w:color="auto" w:fill="auto"/>
           </w:tcPr>
           <w:p>
             <w:pPr>
@@ -9332,7 +9316,6 @@
         <w:tc>
           <w:tcPr>
             <w:tcW w:w="842" w:type="dxa"/>
-            <w:shd w:val="clear" w:color="auto" w:fill="auto"/>
           </w:tcPr>
           <w:p>
             <w:pPr>
@@ -9360,7 +9343,6 @@
           <w:tcPr>
             <w:tcW w:w="5494" w:type="dxa"/>
             <w:gridSpan w:val="2"/>
-            <w:shd w:val="clear" w:color="auto" w:fill="auto"/>
           </w:tcPr>
           <w:p>
             <w:pPr>
@@ -9714,7 +9696,6 @@
         <w:tc>
           <w:tcPr>
             <w:tcW w:w="1474" w:type="dxa"/>
-            <w:shd w:val="clear" w:color="auto" w:fill="auto"/>
           </w:tcPr>
           <w:p>
             <w:pPr>
@@ -9732,7 +9713,6 @@
         <w:tc>
           <w:tcPr>
             <w:tcW w:w="1111" w:type="dxa"/>
-            <w:shd w:val="clear" w:color="auto" w:fill="auto"/>
           </w:tcPr>
           <w:p>
             <w:pPr>
@@ -9763,7 +9743,6 @@
         <w:tc>
           <w:tcPr>
             <w:tcW w:w="842" w:type="dxa"/>
-            <w:shd w:val="clear" w:color="auto" w:fill="auto"/>
           </w:tcPr>
           <w:p>
             <w:pPr>
@@ -9791,7 +9770,6 @@
           <w:tcPr>
             <w:tcW w:w="5494" w:type="dxa"/>
             <w:gridSpan w:val="2"/>
-            <w:shd w:val="clear" w:color="auto" w:fill="auto"/>
           </w:tcPr>
           <w:p>
             <w:pPr>
@@ -10031,7 +10009,6 @@
         <w:tc>
           <w:tcPr>
             <w:tcW w:w="1474" w:type="dxa"/>
-            <w:shd w:val="clear" w:color="auto" w:fill="auto"/>
           </w:tcPr>
           <w:p>
             <w:pPr>
@@ -10049,7 +10026,6 @@
         <w:tc>
           <w:tcPr>
             <w:tcW w:w="1111" w:type="dxa"/>
-            <w:shd w:val="clear" w:color="auto" w:fill="auto"/>
           </w:tcPr>
           <w:p>
             <w:pPr>
@@ -10197,7 +10173,6 @@
         <w:tc>
           <w:tcPr>
             <w:tcW w:w="842" w:type="dxa"/>
-            <w:shd w:val="clear" w:color="auto" w:fill="auto"/>
           </w:tcPr>
           <w:p>
             <w:pPr>
@@ -10225,7 +10200,6 @@
           <w:tcPr>
             <w:tcW w:w="5494" w:type="dxa"/>
             <w:gridSpan w:val="2"/>
-            <w:shd w:val="clear" w:color="auto" w:fill="auto"/>
           </w:tcPr>
           <w:p>
             <w:pPr>
@@ -10318,7 +10292,6 @@
         <w:tc>
           <w:tcPr>
             <w:tcW w:w="1474" w:type="dxa"/>
-            <w:shd w:val="clear" w:color="auto" w:fill="auto"/>
           </w:tcPr>
           <w:p>
             <w:pPr>
@@ -10344,7 +10317,6 @@
         <w:tc>
           <w:tcPr>
             <w:tcW w:w="1111" w:type="dxa"/>
-            <w:shd w:val="clear" w:color="auto" w:fill="auto"/>
           </w:tcPr>
           <w:p>
             <w:pPr>
@@ -10367,7 +10339,6 @@
         <w:tc>
           <w:tcPr>
             <w:tcW w:w="842" w:type="dxa"/>
-            <w:shd w:val="clear" w:color="auto" w:fill="auto"/>
           </w:tcPr>
           <w:p>
             <w:pPr>
@@ -10397,7 +10368,6 @@
           <w:tcPr>
             <w:tcW w:w="5494" w:type="dxa"/>
             <w:gridSpan w:val="2"/>
-            <w:shd w:val="clear" w:color="auto" w:fill="auto"/>
           </w:tcPr>
           <w:p>
             <w:pPr>
@@ -10522,7 +10492,6 @@
         <w:tc>
           <w:tcPr>
             <w:tcW w:w="1474" w:type="dxa"/>
-            <w:shd w:val="clear" w:color="auto" w:fill="auto"/>
           </w:tcPr>
           <w:p>
             <w:pPr>
@@ -10548,7 +10517,6 @@
         <w:tc>
           <w:tcPr>
             <w:tcW w:w="1111" w:type="dxa"/>
-            <w:shd w:val="clear" w:color="auto" w:fill="auto"/>
           </w:tcPr>
           <w:p>
             <w:pPr>
@@ -10571,7 +10539,6 @@
         <w:tc>
           <w:tcPr>
             <w:tcW w:w="842" w:type="dxa"/>
-            <w:shd w:val="clear" w:color="auto" w:fill="auto"/>
           </w:tcPr>
           <w:p>
             <w:pPr>
@@ -10601,7 +10568,6 @@
           <w:tcPr>
             <w:tcW w:w="5494" w:type="dxa"/>
             <w:gridSpan w:val="2"/>
-            <w:shd w:val="clear" w:color="auto" w:fill="auto"/>
           </w:tcPr>
           <w:p>
             <w:pPr>
@@ -10663,7 +10629,7 @@
             </w:r>
             <w:r>
               <w:rPr>
-                <w:rStyle w:val="a9"/>
+                <w:rStyle w:val="Strong"/>
                 <w:sz w:val="24"/>
                 <w:szCs w:val="24"/>
               </w:rPr>
@@ -10709,7 +10675,6 @@
         <w:tc>
           <w:tcPr>
             <w:tcW w:w="1474" w:type="dxa"/>
-            <w:shd w:val="clear" w:color="auto" w:fill="auto"/>
           </w:tcPr>
           <w:p>
             <w:pPr>
@@ -10735,7 +10700,6 @@
         <w:tc>
           <w:tcPr>
             <w:tcW w:w="1111" w:type="dxa"/>
-            <w:shd w:val="clear" w:color="auto" w:fill="auto"/>
           </w:tcPr>
           <w:p>
             <w:pPr>
@@ -10758,7 +10722,6 @@
         <w:tc>
           <w:tcPr>
             <w:tcW w:w="842" w:type="dxa"/>
-            <w:shd w:val="clear" w:color="auto" w:fill="auto"/>
           </w:tcPr>
           <w:p>
             <w:pPr>
@@ -10788,7 +10751,6 @@
           <w:tcPr>
             <w:tcW w:w="5494" w:type="dxa"/>
             <w:gridSpan w:val="2"/>
-            <w:shd w:val="clear" w:color="auto" w:fill="auto"/>
           </w:tcPr>
           <w:p>
             <w:pPr>
@@ -10933,7 +10895,6 @@
         <w:tc>
           <w:tcPr>
             <w:tcW w:w="1474" w:type="dxa"/>
-            <w:shd w:val="clear" w:color="auto" w:fill="auto"/>
           </w:tcPr>
           <w:p>
             <w:pPr>
@@ -10959,7 +10920,6 @@
         <w:tc>
           <w:tcPr>
             <w:tcW w:w="1111" w:type="dxa"/>
-            <w:shd w:val="clear" w:color="auto" w:fill="auto"/>
           </w:tcPr>
           <w:p>
             <w:pPr>
@@ -10982,7 +10942,6 @@
         <w:tc>
           <w:tcPr>
             <w:tcW w:w="842" w:type="dxa"/>
-            <w:shd w:val="clear" w:color="auto" w:fill="auto"/>
           </w:tcPr>
           <w:p>
             <w:pPr>
@@ -11012,7 +10971,6 @@
           <w:tcPr>
             <w:tcW w:w="5494" w:type="dxa"/>
             <w:gridSpan w:val="2"/>
-            <w:shd w:val="clear" w:color="auto" w:fill="auto"/>
           </w:tcPr>
           <w:p>
             <w:pPr>
@@ -11114,7 +11072,6 @@
         <w:tc>
           <w:tcPr>
             <w:tcW w:w="1474" w:type="dxa"/>
-            <w:shd w:val="clear" w:color="auto" w:fill="auto"/>
           </w:tcPr>
           <w:p>
             <w:pPr>
@@ -11140,7 +11097,6 @@
         <w:tc>
           <w:tcPr>
             <w:tcW w:w="1111" w:type="dxa"/>
-            <w:shd w:val="clear" w:color="auto" w:fill="auto"/>
           </w:tcPr>
           <w:p>
             <w:pPr>
@@ -11167,7 +11123,7 @@
     </w:p>
     <w:p>
       <w:pPr>
-        <w:pStyle w:val="1"/>
+        <w:pStyle w:val="Heading1"/>
       </w:pPr>
       <w:r>
         <w:rPr>
@@ -11217,7 +11173,7 @@
     </w:p>
     <w:p>
       <w:pPr>
-        <w:pStyle w:val="2"/>
+        <w:pStyle w:val="Heading2"/>
       </w:pPr>
       <w:r>
         <w:rPr>
@@ -11228,7 +11184,7 @@
     </w:p>
     <w:p>
       <w:pPr>
-        <w:pStyle w:val="2"/>
+        <w:pStyle w:val="Heading2"/>
       </w:pPr>
       <w:r>
         <w:rPr>
@@ -11311,7 +11267,7 @@
     </w:p>
     <w:p>
       <w:pPr>
-        <w:pStyle w:val="2"/>
+        <w:pStyle w:val="Heading2"/>
         <w:numPr>
           <w:ilvl w:val="0"/>
           <w:numId w:val="0"/>
@@ -11325,7 +11281,7 @@
     </w:p>
     <w:p>
       <w:pPr>
-        <w:pStyle w:val="1"/>
+        <w:pStyle w:val="Heading1"/>
       </w:pPr>
       <w:r>
         <w:rPr>
@@ -11336,7 +11292,7 @@
     </w:p>
     <w:p>
       <w:pPr>
-        <w:pStyle w:val="2"/>
+        <w:pStyle w:val="Heading2"/>
         <w:rPr>
           <w:rtl/>
         </w:rPr>
@@ -11551,7 +11507,7 @@
     <w:p/>
     <w:p>
       <w:pPr>
-        <w:pStyle w:val="2"/>
+        <w:pStyle w:val="Heading2"/>
         <w:rPr>
           <w:b/>
           <w:bCs/>
@@ -11667,7 +11623,7 @@
     </w:p>
     <w:p>
       <w:pPr>
-        <w:pStyle w:val="2"/>
+        <w:pStyle w:val="Heading2"/>
       </w:pPr>
       <w:r>
         <w:rPr>
@@ -11725,21 +11681,12 @@
           <w:lang w:bidi="ar-SA"/>
         </w:rPr>
       </w:pPr>
-      <w:proofErr w:type="gramStart"/>
       <w:r>
         <w:rPr>
           <w:u w:val="single"/>
           <w:lang w:bidi="ar-SA"/>
         </w:rPr>
-        <w:t>HTML,CSS</w:t>
-      </w:r>
-      <w:proofErr w:type="gramEnd"/>
-      <w:r>
-        <w:rPr>
-          <w:u w:val="single"/>
-          <w:lang w:bidi="ar-SA"/>
-        </w:rPr>
-        <w:t>, JAVASCRIPT</w:t>
+        <w:t>HTML,CSS, JAVASCRIPT</w:t>
       </w:r>
     </w:p>
     <w:p>
@@ -11932,7 +11879,7 @@
     </w:p>
     <w:p>
       <w:pPr>
-        <w:pStyle w:val="2"/>
+        <w:pStyle w:val="Heading2"/>
         <w:rPr>
           <w:b/>
           <w:bCs/>
@@ -12080,7 +12027,7 @@
     </w:p>
     <w:p>
       <w:pPr>
-        <w:pStyle w:val="2"/>
+        <w:pStyle w:val="Heading2"/>
         <w:rPr>
           <w:rtl/>
         </w:rPr>
@@ -12092,7 +12039,27 @@
           <w:u w:val="single"/>
           <w:rtl/>
         </w:rPr>
-        <w:t>חלוקה לתכניות ומודולים</w:t>
+        <w:t xml:space="preserve">חלוקה </w:t>
+      </w:r>
+      <w:proofErr w:type="spellStart"/>
+      <w:r>
+        <w:rPr>
+          <w:b/>
+          <w:bCs/>
+          <w:u w:val="single"/>
+          <w:rtl/>
+        </w:rPr>
+        <w:t>לתכניות</w:t>
+      </w:r>
+      <w:proofErr w:type="spellEnd"/>
+      <w:r>
+        <w:rPr>
+          <w:b/>
+          <w:bCs/>
+          <w:u w:val="single"/>
+          <w:rtl/>
+        </w:rPr>
+        <w:t xml:space="preserve"> ומודולים</w:t>
       </w:r>
       <w:r>
         <w:rPr>
@@ -12798,7 +12765,7 @@
     </w:p>
     <w:p>
       <w:pPr>
-        <w:pStyle w:val="2"/>
+        <w:pStyle w:val="Heading2"/>
         <w:rPr>
           <w:b/>
           <w:bCs/>
@@ -12936,7 +12903,7 @@
     <w:p/>
     <w:p>
       <w:pPr>
-        <w:pStyle w:val="2"/>
+        <w:pStyle w:val="Heading2"/>
       </w:pPr>
       <w:r>
         <w:rPr>
@@ -13330,7 +13297,7 @@
           <w:rtl/>
         </w:rPr>
         <w:drawing>
-          <wp:anchor distT="0" distB="0" distL="114300" distR="114300" simplePos="0" relativeHeight="251662336" behindDoc="0" locked="0" layoutInCell="1" allowOverlap="1" wp14:anchorId="486ECC54" wp14:editId="0F1CCD93">
+          <wp:anchor distT="0" distB="0" distL="114300" distR="114300" simplePos="0" relativeHeight="251662336" behindDoc="0" locked="0" layoutInCell="1" allowOverlap="1" wp14:anchorId="486ECC54" wp14:editId="46B27E4D">
             <wp:simplePos x="0" y="0"/>
             <wp:positionH relativeFrom="column">
               <wp:posOffset>42692</wp:posOffset>
@@ -13681,7 +13648,7 @@
           <w:rtl/>
         </w:rPr>
         <w:drawing>
-          <wp:anchor distT="0" distB="0" distL="114300" distR="114300" simplePos="0" relativeHeight="251671552" behindDoc="0" locked="0" layoutInCell="1" allowOverlap="1" wp14:anchorId="338DA114" wp14:editId="153ADE8B">
+          <wp:anchor distT="0" distB="0" distL="114300" distR="114300" simplePos="0" relativeHeight="251671552" behindDoc="0" locked="0" layoutInCell="1" allowOverlap="1" wp14:anchorId="338DA114" wp14:editId="310923E3">
             <wp:simplePos x="0" y="0"/>
             <wp:positionH relativeFrom="margin">
               <wp:align>center</wp:align>
@@ -13896,7 +13863,7 @@
           <w:rtl/>
         </w:rPr>
         <w:drawing>
-          <wp:anchor distT="0" distB="0" distL="114300" distR="114300" simplePos="0" relativeHeight="251670528" behindDoc="0" locked="0" layoutInCell="1" allowOverlap="1" wp14:anchorId="1497384A" wp14:editId="517FEC00">
+          <wp:anchor distT="0" distB="0" distL="114300" distR="114300" simplePos="0" relativeHeight="251670528" behindDoc="0" locked="0" layoutInCell="1" allowOverlap="1" wp14:anchorId="1497384A" wp14:editId="1C7AE0A7">
             <wp:simplePos x="0" y="0"/>
             <wp:positionH relativeFrom="margin">
               <wp:align>center</wp:align>
@@ -14068,7 +14035,7 @@
         </w:rPr>
         <w:lastRenderedPageBreak/>
         <w:drawing>
-          <wp:anchor distT="0" distB="0" distL="114300" distR="114300" simplePos="0" relativeHeight="251669504" behindDoc="0" locked="0" layoutInCell="1" allowOverlap="1" wp14:anchorId="6CAE099B" wp14:editId="3D5CEDC3">
+          <wp:anchor distT="0" distB="0" distL="114300" distR="114300" simplePos="0" relativeHeight="251669504" behindDoc="0" locked="0" layoutInCell="1" allowOverlap="1" wp14:anchorId="6CAE099B" wp14:editId="47442637">
             <wp:simplePos x="0" y="0"/>
             <wp:positionH relativeFrom="column">
               <wp:posOffset>145687</wp:posOffset>
@@ -14186,7 +14153,7 @@
     </w:p>
     <w:p>
       <w:pPr>
-        <w:pStyle w:val="2"/>
+        <w:pStyle w:val="Heading2"/>
         <w:rPr>
           <w:szCs w:val="24"/>
         </w:rPr>
@@ -14312,7 +14279,7 @@
     <w:p/>
     <w:p>
       <w:pPr>
-        <w:pStyle w:val="2"/>
+        <w:pStyle w:val="Heading2"/>
       </w:pPr>
       <w:r>
         <w:rPr>
@@ -14552,7 +14519,6 @@
         </w:rPr>
       </w:pPr>
       <w:proofErr w:type="spellStart"/>
-      <w:proofErr w:type="gramStart"/>
       <w:r>
         <w:rPr>
           <w:b/>
@@ -14562,7 +14528,6 @@
         <w:t>MongoDB.Driver.Core</w:t>
       </w:r>
       <w:proofErr w:type="spellEnd"/>
-      <w:proofErr w:type="gramEnd"/>
       <w:r>
         <w:rPr>
           <w:b/>
@@ -14624,7 +14589,7 @@
     </w:p>
     <w:p>
       <w:pPr>
-        <w:pStyle w:val="1"/>
+        <w:pStyle w:val="Heading1"/>
       </w:pPr>
       <w:r>
         <w:rPr>
@@ -14635,7 +14600,7 @@
     </w:p>
     <w:p>
       <w:pPr>
-        <w:pStyle w:val="2"/>
+        <w:pStyle w:val="Heading2"/>
       </w:pPr>
       <w:r>
         <w:rPr>
@@ -14646,7 +14611,7 @@
     </w:p>
     <w:p>
       <w:pPr>
-        <w:pStyle w:val="a3"/>
+        <w:pStyle w:val="ListParagraph"/>
       </w:pPr>
       <w:r>
         <w:rPr>
@@ -14697,7 +14662,7 @@
     </w:p>
     <w:p>
       <w:pPr>
-        <w:pStyle w:val="a3"/>
+        <w:pStyle w:val="ListParagraph"/>
         <w:rPr>
           <w:highlight w:val="yellow"/>
           <w:rtl/>
@@ -14727,7 +14692,7 @@
     </w:p>
     <w:p>
       <w:pPr>
-        <w:pStyle w:val="a3"/>
+        <w:pStyle w:val="ListParagraph"/>
         <w:rPr>
           <w:highlight w:val="red"/>
           <w:rtl/>
@@ -14736,15 +14701,15 @@
     </w:p>
     <w:p>
       <w:pPr>
-        <w:pStyle w:val="a3"/>
-        <w:rPr>
-          <w:rtl/>
-        </w:rPr>
-      </w:pPr>
-    </w:p>
-    <w:p>
-      <w:pPr>
-        <w:pStyle w:val="2"/>
+        <w:pStyle w:val="ListParagraph"/>
+        <w:rPr>
+          <w:rtl/>
+        </w:rPr>
+      </w:pPr>
+    </w:p>
+    <w:p>
+      <w:pPr>
+        <w:pStyle w:val="Heading2"/>
       </w:pPr>
       <w:r>
         <w:rPr>
@@ -14794,7 +14759,7 @@
     </w:p>
     <w:p>
       <w:pPr>
-        <w:pStyle w:val="2"/>
+        <w:pStyle w:val="Heading2"/>
       </w:pPr>
       <w:r>
         <w:rPr>
@@ -14812,7 +14777,7 @@
     </w:p>
     <w:p>
       <w:pPr>
-        <w:pStyle w:val="1"/>
+        <w:pStyle w:val="Heading1"/>
       </w:pPr>
       <w:r>
         <w:rPr>
@@ -14823,7 +14788,7 @@
     </w:p>
     <w:p>
       <w:pPr>
-        <w:pStyle w:val="2"/>
+        <w:pStyle w:val="Heading2"/>
       </w:pPr>
       <w:r>
         <w:t xml:space="preserve"> Use Case</w:t>
@@ -14921,7 +14886,7 @@
     <w:p/>
     <w:p>
       <w:pPr>
-        <w:pStyle w:val="2"/>
+        <w:pStyle w:val="Heading2"/>
       </w:pPr>
       <w:r>
         <w:rPr>
@@ -15065,7 +15030,7 @@
     </w:p>
     <w:p>
       <w:pPr>
-        <w:pStyle w:val="2"/>
+        <w:pStyle w:val="Heading2"/>
         <w:numPr>
           <w:ilvl w:val="1"/>
           <w:numId w:val="48"/>
@@ -15916,7 +15881,7 @@
     </w:p>
     <w:tbl>
       <w:tblPr>
-        <w:tblStyle w:val="a6"/>
+        <w:tblStyle w:val="TableGrid0"/>
         <w:bidiVisual/>
         <w:tblW w:w="0" w:type="auto"/>
         <w:tblInd w:w="17" w:type="dxa"/>
@@ -16258,7 +16223,7 @@
     </w:p>
     <w:tbl>
       <w:tblPr>
-        <w:tblStyle w:val="a6"/>
+        <w:tblStyle w:val="TableGrid0"/>
         <w:bidiVisual/>
         <w:tblW w:w="0" w:type="auto"/>
         <w:tblInd w:w="1006" w:type="dxa"/>
@@ -17225,7 +17190,7 @@
     </w:p>
     <w:tbl>
       <w:tblPr>
-        <w:tblStyle w:val="a6"/>
+        <w:tblStyle w:val="TableGrid0"/>
         <w:bidiVisual/>
         <w:tblW w:w="0" w:type="auto"/>
         <w:tblInd w:w="17" w:type="dxa"/>
@@ -18128,7 +18093,7 @@
     </w:p>
     <w:tbl>
       <w:tblPr>
-        <w:tblStyle w:val="a6"/>
+        <w:tblStyle w:val="TableGrid0"/>
         <w:bidiVisual/>
         <w:tblW w:w="0" w:type="auto"/>
         <w:tblInd w:w="17" w:type="dxa"/>
@@ -23416,8 +23381,6 @@
         </w:rPr>
         <w:t>יש</w:t>
       </w:r>
-      <w:bookmarkStart w:id="0" w:name="_GoBack"/>
-      <w:bookmarkEnd w:id="0"/>
       <w:r>
         <w:rPr>
           <w:rFonts w:hint="cs"/>
@@ -23443,7 +23406,7 @@
     </w:p>
     <w:p>
       <w:pPr>
-        <w:pStyle w:val="1"/>
+        <w:pStyle w:val="Heading1"/>
       </w:pPr>
       <w:r>
         <w:rPr>
@@ -23461,7 +23424,7 @@
     </w:p>
     <w:p>
       <w:pPr>
-        <w:pStyle w:val="2"/>
+        <w:pStyle w:val="Heading2"/>
       </w:pPr>
       <w:r>
         <w:rPr>
@@ -23473,7 +23436,7 @@
     </w:p>
     <w:p>
       <w:pPr>
-        <w:pStyle w:val="2"/>
+        <w:pStyle w:val="Heading2"/>
       </w:pPr>
       <w:r>
         <w:rPr>
@@ -23510,7 +23473,7 @@
     </w:p>
     <w:p>
       <w:pPr>
-        <w:pStyle w:val="a3"/>
+        <w:pStyle w:val="ListParagraph"/>
       </w:pPr>
     </w:p>
     <w:p>
@@ -23525,7 +23488,7 @@
     </w:p>
     <w:p>
       <w:pPr>
-        <w:pStyle w:val="1"/>
+        <w:pStyle w:val="Heading1"/>
       </w:pPr>
       <w:r>
         <w:rPr>
@@ -23543,7 +23506,7 @@
     </w:p>
     <w:p>
       <w:pPr>
-        <w:pStyle w:val="1"/>
+        <w:pStyle w:val="Heading1"/>
       </w:pPr>
       <w:r>
         <w:rPr>
@@ -23554,7 +23517,7 @@
     </w:p>
     <w:p>
       <w:pPr>
-        <w:pStyle w:val="2"/>
+        <w:pStyle w:val="Heading2"/>
       </w:pPr>
       <w:r>
         <w:rPr>
@@ -23565,7 +23528,7 @@
     </w:p>
     <w:p>
       <w:pPr>
-        <w:pStyle w:val="2"/>
+        <w:pStyle w:val="Heading2"/>
       </w:pPr>
       <w:r>
         <w:rPr>
@@ -23576,7 +23539,7 @@
     </w:p>
     <w:p>
       <w:pPr>
-        <w:pStyle w:val="2"/>
+        <w:pStyle w:val="Heading2"/>
         <w:rPr>
           <w:color w:val="2E74B5" w:themeColor="accent1" w:themeShade="BF"/>
         </w:rPr>
@@ -23591,7 +23554,7 @@
     </w:p>
     <w:p>
       <w:pPr>
-        <w:pStyle w:val="2"/>
+        <w:pStyle w:val="Heading2"/>
       </w:pPr>
       <w:r>
         <w:rPr>
@@ -23622,7 +23585,7 @@
     </w:p>
     <w:p>
       <w:pPr>
-        <w:pStyle w:val="2"/>
+        <w:pStyle w:val="Heading2"/>
       </w:pPr>
       <w:r>
         <w:rPr>
@@ -23647,7 +23610,7 @@
     </w:p>
     <w:p>
       <w:pPr>
-        <w:pStyle w:val="1"/>
+        <w:pStyle w:val="Heading1"/>
       </w:pPr>
       <w:r>
         <w:rPr>
@@ -23659,7 +23622,7 @@
     <w:p/>
     <w:tbl>
       <w:tblPr>
-        <w:tblStyle w:val="a6"/>
+        <w:tblStyle w:val="TableGrid0"/>
         <w:bidiVisual/>
         <w:tblW w:w="0" w:type="auto"/>
         <w:tblInd w:w="17" w:type="dxa"/>
@@ -23981,7 +23944,7 @@
     </w:p>
     <w:p>
       <w:pPr>
-        <w:pStyle w:val="1"/>
+        <w:pStyle w:val="Heading1"/>
       </w:pPr>
       <w:r>
         <w:rPr>
@@ -23992,7 +23955,7 @@
     </w:p>
     <w:p>
       <w:pPr>
-        <w:pStyle w:val="2"/>
+        <w:pStyle w:val="Heading2"/>
       </w:pPr>
       <w:r>
         <w:rPr>
@@ -24014,30 +23977,36 @@
     <w:p/>
     <w:tbl>
       <w:tblPr>
-        <w:tblStyle w:val="a6"/>
+        <w:tblStyle w:val="TableGrid0"/>
         <w:bidiVisual/>
         <w:tblW w:w="0" w:type="auto"/>
         <w:tblInd w:w="10" w:type="dxa"/>
         <w:tblLook w:val="04A0" w:firstRow="1" w:lastRow="0" w:firstColumn="1" w:lastColumn="0" w:noHBand="0" w:noVBand="1"/>
       </w:tblPr>
       <w:tblGrid>
-        <w:gridCol w:w="4640"/>
-        <w:gridCol w:w="4642"/>
+        <w:gridCol w:w="4663"/>
+        <w:gridCol w:w="4619"/>
       </w:tblGrid>
       <w:tr>
         <w:tc>
           <w:tcPr>
-            <w:tcW w:w="4754" w:type="dxa"/>
-          </w:tcPr>
-          <w:p>
-            <w:pPr>
-              <w:rPr>
+            <w:tcW w:w="4663" w:type="dxa"/>
+            <w:shd w:val="clear" w:color="auto" w:fill="A6A6A6" w:themeFill="background1" w:themeFillShade="A6"/>
+          </w:tcPr>
+          <w:p>
+            <w:pPr>
+              <w:jc w:val="center"/>
+              <w:rPr>
+                <w:b/>
+                <w:bCs/>
                 <w:rtl/>
               </w:rPr>
             </w:pPr>
             <w:r>
               <w:rPr>
                 <w:rFonts w:hint="cs"/>
+                <w:b/>
+                <w:bCs/>
                 <w:rtl/>
               </w:rPr>
               <w:t>תיאור הבדיקה</w:t>
@@ -24046,17 +24015,23 @@
         </w:tc>
         <w:tc>
           <w:tcPr>
-            <w:tcW w:w="4754" w:type="dxa"/>
-          </w:tcPr>
-          <w:p>
-            <w:pPr>
-              <w:rPr>
+            <w:tcW w:w="4619" w:type="dxa"/>
+            <w:shd w:val="clear" w:color="auto" w:fill="A6A6A6" w:themeFill="background1" w:themeFillShade="A6"/>
+          </w:tcPr>
+          <w:p>
+            <w:pPr>
+              <w:jc w:val="center"/>
+              <w:rPr>
+                <w:b/>
+                <w:bCs/>
                 <w:rtl/>
               </w:rPr>
             </w:pPr>
             <w:r>
               <w:rPr>
                 <w:rFonts w:hint="cs"/>
+                <w:b/>
+                <w:bCs/>
                 <w:rtl/>
               </w:rPr>
               <w:t>התנהגות צפויה</w:t>
@@ -24067,130 +24042,865 @@
       <w:tr>
         <w:tc>
           <w:tcPr>
-            <w:tcW w:w="4754" w:type="dxa"/>
-          </w:tcPr>
-          <w:p>
-            <w:pPr>
-              <w:rPr>
-                <w:rtl/>
-              </w:rPr>
-            </w:pPr>
-          </w:p>
-        </w:tc>
-        <w:tc>
-          <w:tcPr>
-            <w:tcW w:w="4754" w:type="dxa"/>
-          </w:tcPr>
-          <w:p>
-            <w:pPr>
-              <w:rPr>
-                <w:rtl/>
-              </w:rPr>
-            </w:pPr>
+            <w:tcW w:w="4663" w:type="dxa"/>
+          </w:tcPr>
+          <w:p>
+            <w:r>
+              <w:rPr>
+                <w:rtl/>
+              </w:rPr>
+              <w:t>בדיקת העברת נתונים נכונה בבדיקה זו נכניס נתוני משתמש שאינו באתר על מנת לבדוק אם ה-</w:t>
+            </w:r>
+            <w:r>
+              <w:rPr>
+                <w:lang w:bidi="ar-JO"/>
+              </w:rPr>
+              <w:t>Endpoint</w:t>
+            </w:r>
+            <w:r>
+              <w:rPr>
+                <w:rtl/>
+              </w:rPr>
+              <w:t xml:space="preserve"> של </w:t>
+            </w:r>
+            <w:r>
+              <w:t>Feature</w:t>
+            </w:r>
+            <w:r>
+              <w:rPr>
+                <w:rtl/>
+              </w:rPr>
+              <w:t xml:space="preserve"> הרישום יכתוב אותו כמו שצריך למסד נתונים.</w:t>
+            </w:r>
+            <w:r>
+              <w:t xml:space="preserve"> </w:t>
+            </w:r>
+            <w:r>
+              <w:rPr>
+                <w:rtl/>
+              </w:rPr>
+              <w:t>נתונים נכונים הם נתונים אשר נמצא בהם מייל תקין וסיסמא אשר עומדת ב-</w:t>
+            </w:r>
+            <w:r>
+              <w:t>REGEX</w:t>
+            </w:r>
+          </w:p>
+          <w:p>
+            <w:pPr>
+              <w:pStyle w:val="ListParagraph"/>
+              <w:spacing w:line="240" w:lineRule="auto"/>
+              <w:ind w:left="367"/>
+              <w:rPr>
+                <w:rFonts w:ascii="David" w:hAnsi="David" w:cs="David"/>
+                <w:sz w:val="28"/>
+                <w:rtl/>
+              </w:rPr>
+            </w:pPr>
+          </w:p>
+        </w:tc>
+        <w:tc>
+          <w:tcPr>
+            <w:tcW w:w="4619" w:type="dxa"/>
+          </w:tcPr>
+          <w:p>
+            <w:pPr>
+              <w:rPr>
+                <w:rtl/>
+              </w:rPr>
+            </w:pPr>
+            <w:r>
+              <w:rPr>
+                <w:rtl/>
+              </w:rPr>
+              <w:t xml:space="preserve">בבדיקה </w:t>
+            </w:r>
+            <w:r>
+              <w:rPr>
+                <w:rFonts w:hint="cs"/>
+                <w:rtl/>
+              </w:rPr>
+              <w:t>הקשת נתונים תקינים למשתמש לא קיים</w:t>
+            </w:r>
+            <w:r>
+              <w:rPr>
+                <w:rtl/>
+              </w:rPr>
+              <w:t xml:space="preserve"> השרת צפוי לענות בקוד </w:t>
+            </w:r>
+            <w:r>
+              <w:t>HTTP</w:t>
+            </w:r>
+            <w:r>
+              <w:rPr>
+                <w:rtl/>
+              </w:rPr>
+              <w:t xml:space="preserve"> 200 </w:t>
+            </w:r>
+            <w:r>
+              <w:t>OK</w:t>
+            </w:r>
+            <w:r>
+              <w:rPr>
+                <w:rtl/>
+              </w:rPr>
+              <w:t xml:space="preserve"> בגלל שהפרטים הינם תקינים </w:t>
+            </w:r>
           </w:p>
         </w:tc>
       </w:tr>
       <w:tr>
         <w:tc>
           <w:tcPr>
-            <w:tcW w:w="4754" w:type="dxa"/>
-          </w:tcPr>
-          <w:p>
-            <w:pPr>
-              <w:rPr>
-                <w:rtl/>
-              </w:rPr>
-            </w:pPr>
-          </w:p>
-        </w:tc>
-        <w:tc>
-          <w:tcPr>
-            <w:tcW w:w="4754" w:type="dxa"/>
-          </w:tcPr>
-          <w:p>
-            <w:pPr>
-              <w:rPr>
-                <w:rtl/>
-              </w:rPr>
-            </w:pPr>
+            <w:tcW w:w="4663" w:type="dxa"/>
+          </w:tcPr>
+          <w:p>
+            <w:r>
+              <w:rPr>
+                <w:rtl/>
+              </w:rPr>
+              <w:t xml:space="preserve">בדיקה שניה תכלול הכנסת נתוני משתמש </w:t>
+            </w:r>
+            <w:r>
+              <w:rPr>
+                <w:b/>
+                <w:bCs/>
+                <w:rtl/>
+              </w:rPr>
+              <w:t>לא תקינים</w:t>
+            </w:r>
+            <w:r>
+              <w:rPr>
+                <w:rtl/>
+              </w:rPr>
+              <w:t xml:space="preserve"> כגון סיסמא אשר אינה עומדת בתנאי ה-</w:t>
+            </w:r>
+            <w:r>
+              <w:t>REGEX</w:t>
+            </w:r>
+          </w:p>
+          <w:p>
+            <w:pPr>
+              <w:rPr>
+                <w:rtl/>
+              </w:rPr>
+            </w:pPr>
+          </w:p>
+        </w:tc>
+        <w:tc>
+          <w:tcPr>
+            <w:tcW w:w="4619" w:type="dxa"/>
+          </w:tcPr>
+          <w:p>
+            <w:pPr>
+              <w:rPr>
+                <w:rtl/>
+              </w:rPr>
+            </w:pPr>
+            <w:r>
+              <w:rPr>
+                <w:rFonts w:hint="cs"/>
+                <w:rtl/>
+              </w:rPr>
+              <w:t>השרת צפוי לשלוח בחזרה קוד 400 בקשה לא תקינה כי הפרטים אינם תקינים</w:t>
+            </w:r>
           </w:p>
         </w:tc>
       </w:tr>
       <w:tr>
         <w:tc>
           <w:tcPr>
-            <w:tcW w:w="4754" w:type="dxa"/>
-          </w:tcPr>
-          <w:p>
-            <w:pPr>
-              <w:rPr>
-                <w:rtl/>
-              </w:rPr>
-            </w:pPr>
-          </w:p>
-        </w:tc>
-        <w:tc>
-          <w:tcPr>
-            <w:tcW w:w="4754" w:type="dxa"/>
-          </w:tcPr>
-          <w:p>
-            <w:pPr>
-              <w:rPr>
-                <w:rtl/>
-              </w:rPr>
-            </w:pPr>
+            <w:tcW w:w="4663" w:type="dxa"/>
+          </w:tcPr>
+          <w:p>
+            <w:pPr>
+              <w:rPr>
+                <w:rtl/>
+              </w:rPr>
+            </w:pPr>
+            <w:r>
+              <w:rPr>
+                <w:rtl/>
+              </w:rPr>
+              <w:t>בדיקה שלישית היא בדיקת תגובה לשרת להכנסת נתוני משתמש שכבר קיים</w:t>
+            </w:r>
+          </w:p>
+        </w:tc>
+        <w:tc>
+          <w:tcPr>
+            <w:tcW w:w="4619" w:type="dxa"/>
+          </w:tcPr>
+          <w:p>
+            <w:pPr>
+              <w:rPr>
+                <w:rtl/>
+              </w:rPr>
+            </w:pPr>
+            <w:r>
+              <w:rPr>
+                <w:rFonts w:hint="cs"/>
+                <w:rtl/>
+              </w:rPr>
+              <w:t>השרת צפוי להחזיר 400 בקשה לא תקינה כי המשתמש אשר הוקלד כבר נמצא</w:t>
+            </w:r>
           </w:p>
         </w:tc>
       </w:tr>
       <w:tr>
         <w:tc>
           <w:tcPr>
-            <w:tcW w:w="4754" w:type="dxa"/>
-          </w:tcPr>
-          <w:p>
-            <w:pPr>
-              <w:rPr>
-                <w:rtl/>
-              </w:rPr>
-            </w:pPr>
-          </w:p>
-        </w:tc>
-        <w:tc>
-          <w:tcPr>
-            <w:tcW w:w="4754" w:type="dxa"/>
-          </w:tcPr>
-          <w:p>
-            <w:pPr>
-              <w:rPr>
-                <w:rtl/>
-              </w:rPr>
-            </w:pPr>
+            <w:tcW w:w="4663" w:type="dxa"/>
+          </w:tcPr>
+          <w:p>
+            <w:pPr>
+              <w:rPr>
+                <w:rtl/>
+              </w:rPr>
+            </w:pPr>
+            <w:r>
+              <w:rPr>
+                <w:rtl/>
+              </w:rPr>
+              <w:t xml:space="preserve">בדיקת חיבור קבלת דפוסים: בדיקות אלו היו ממוקדות באבחון דל חיבור האתר עם שירות קריאת נתוני דפוסים עם אותו שירות תמיד צריך להיות ערוץ פתוח של החלפת נתונים לשם ביצוע </w:t>
+            </w:r>
+            <w:r>
+              <w:rPr>
+                <w:lang w:bidi="ar-JO"/>
+              </w:rPr>
+              <w:t>Polling</w:t>
+            </w:r>
+            <w:r>
+              <w:rPr>
+                <w:rtl/>
+              </w:rPr>
+              <w:t xml:space="preserve"> </w:t>
+            </w:r>
+          </w:p>
+          <w:p>
+            <w:pPr>
+              <w:rPr>
+                <w:rtl/>
+              </w:rPr>
+            </w:pPr>
+          </w:p>
+          <w:p>
+            <w:r>
+              <w:rPr>
+                <w:rtl/>
+              </w:rPr>
+              <w:lastRenderedPageBreak/>
+              <w:t xml:space="preserve">בדיקת חיבור לשירות: בדקנו אם החיבור לשירות מתקיים דרך הדפסת הודעה פשוטה על פונקציית החיבור ששמה </w:t>
+            </w:r>
+            <w:proofErr w:type="spellStart"/>
+            <w:r>
+              <w:rPr>
+                <w:lang w:bidi="ar-JO"/>
+              </w:rPr>
+              <w:t>OnConnectedAsync</w:t>
+            </w:r>
+            <w:proofErr w:type="spellEnd"/>
+          </w:p>
+          <w:p>
+            <w:pPr>
+              <w:pStyle w:val="ListParagraph"/>
+              <w:spacing w:line="240" w:lineRule="auto"/>
+              <w:ind w:left="367"/>
+              <w:rPr>
+                <w:rFonts w:ascii="David" w:hAnsi="David" w:cs="David"/>
+                <w:rtl/>
+              </w:rPr>
+            </w:pPr>
+          </w:p>
+        </w:tc>
+        <w:tc>
+          <w:tcPr>
+            <w:tcW w:w="4619" w:type="dxa"/>
+          </w:tcPr>
+          <w:p>
+            <w:pPr>
+              <w:rPr>
+                <w:rtl/>
+              </w:rPr>
+            </w:pPr>
+            <w:r>
+              <w:rPr>
+                <w:rFonts w:hint="cs"/>
+                <w:rtl/>
+              </w:rPr>
+              <w:lastRenderedPageBreak/>
+              <w:t>ההודעה אמורה להדפיס את ה-</w:t>
+            </w:r>
+            <w:r>
+              <w:t>ID</w:t>
+            </w:r>
+            <w:r>
+              <w:rPr>
+                <w:rFonts w:hint="cs"/>
+                <w:rtl/>
+              </w:rPr>
+              <w:t xml:space="preserve"> של המשתמש שהתחבר לשירות</w:t>
+            </w:r>
           </w:p>
         </w:tc>
       </w:tr>
       <w:tr>
         <w:tc>
           <w:tcPr>
-            <w:tcW w:w="4754" w:type="dxa"/>
-          </w:tcPr>
-          <w:p>
-            <w:pPr>
-              <w:rPr>
-                <w:rtl/>
-              </w:rPr>
-            </w:pPr>
-          </w:p>
-        </w:tc>
-        <w:tc>
-          <w:tcPr>
-            <w:tcW w:w="4754" w:type="dxa"/>
-          </w:tcPr>
-          <w:p>
-            <w:pPr>
-              <w:rPr>
-                <w:rtl/>
-              </w:rPr>
-            </w:pPr>
+            <w:tcW w:w="4663" w:type="dxa"/>
+          </w:tcPr>
+          <w:p>
+            <w:r>
+              <w:rPr>
+                <w:rtl/>
+              </w:rPr>
+              <w:t xml:space="preserve">בדיקת שליפת נתוני דפוסים: בדקנו תרחיש שתכננו אשר משימתו לשלוף </w:t>
+            </w:r>
+            <w:proofErr w:type="spellStart"/>
+            <w:r>
+              <w:rPr>
+                <w:rtl/>
+              </w:rPr>
+              <w:t>פקטות</w:t>
+            </w:r>
+            <w:proofErr w:type="spellEnd"/>
+            <w:r>
+              <w:rPr>
+                <w:rtl/>
+              </w:rPr>
+              <w:t xml:space="preserve"> שם התרחיש הוא </w:t>
+            </w:r>
+            <w:proofErr w:type="spellStart"/>
+            <w:r>
+              <w:rPr>
+                <w:lang w:bidi="ar-JO"/>
+              </w:rPr>
+              <w:t>GetPackets</w:t>
+            </w:r>
+            <w:proofErr w:type="spellEnd"/>
+            <w:r>
+              <w:rPr>
+                <w:rtl/>
+              </w:rPr>
+              <w:t xml:space="preserve"> בדקנו אם התרחיש עצמו עובד דרך שליפת </w:t>
+            </w:r>
+            <w:proofErr w:type="spellStart"/>
+            <w:r>
+              <w:rPr>
+                <w:rtl/>
+              </w:rPr>
+              <w:t>הפקטות</w:t>
+            </w:r>
+            <w:proofErr w:type="spellEnd"/>
+            <w:r>
+              <w:rPr>
+                <w:rtl/>
+              </w:rPr>
+              <w:t xml:space="preserve"> והחזרת הנתונים שלהם לצד לקוח</w:t>
+            </w:r>
+          </w:p>
+          <w:p>
+            <w:pPr>
+              <w:rPr>
+                <w:rtl/>
+              </w:rPr>
+            </w:pPr>
+          </w:p>
+        </w:tc>
+        <w:tc>
+          <w:tcPr>
+            <w:tcW w:w="4619" w:type="dxa"/>
+          </w:tcPr>
+          <w:p>
+            <w:pPr>
+              <w:rPr>
+                <w:rtl/>
+              </w:rPr>
+            </w:pPr>
+            <w:r>
+              <w:rPr>
+                <w:rFonts w:hint="cs"/>
+                <w:rtl/>
+              </w:rPr>
+              <w:t>מערך דפוסים נשלח בהצלחה</w:t>
+            </w:r>
+          </w:p>
+        </w:tc>
+      </w:tr>
+      <w:tr>
+        <w:tc>
+          <w:tcPr>
+            <w:tcW w:w="4663" w:type="dxa"/>
+          </w:tcPr>
+          <w:p>
+            <w:pPr>
+              <w:rPr>
+                <w:rtl/>
+              </w:rPr>
+            </w:pPr>
+            <w:r>
+              <w:rPr>
+                <w:rtl/>
+              </w:rPr>
+              <w:t xml:space="preserve">בדקנו פונקציית סיום </w:t>
+            </w:r>
+            <w:r>
+              <w:rPr>
+                <w:lang w:bidi="ar-JO"/>
+              </w:rPr>
+              <w:t>Session</w:t>
+            </w:r>
+            <w:r>
+              <w:rPr>
+                <w:rtl/>
+              </w:rPr>
+              <w:t xml:space="preserve"> עם לקוח בספריית </w:t>
+            </w:r>
+            <w:proofErr w:type="spellStart"/>
+            <w:r>
+              <w:rPr>
+                <w:lang w:bidi="ar-JO"/>
+              </w:rPr>
+              <w:t>SignalR</w:t>
+            </w:r>
+            <w:proofErr w:type="spellEnd"/>
+            <w:r>
+              <w:rPr>
+                <w:rtl/>
+              </w:rPr>
+              <w:t xml:space="preserve"> דרך הדפסת הודעה</w:t>
+            </w:r>
+          </w:p>
+        </w:tc>
+        <w:tc>
+          <w:tcPr>
+            <w:tcW w:w="4619" w:type="dxa"/>
+          </w:tcPr>
+          <w:p>
+            <w:pPr>
+              <w:rPr>
+                <w:rtl/>
+              </w:rPr>
+            </w:pPr>
+            <w:r>
+              <w:rPr>
+                <w:rFonts w:hint="cs"/>
+                <w:rtl/>
+              </w:rPr>
+              <w:t>השרת ידפיס ה-</w:t>
+            </w:r>
+            <w:r>
+              <w:t>ID</w:t>
+            </w:r>
+            <w:r>
+              <w:rPr>
+                <w:rFonts w:hint="cs"/>
+                <w:rtl/>
+              </w:rPr>
+              <w:t xml:space="preserve"> של המשתמש אשר סיים את חיבורו עם השרת</w:t>
+            </w:r>
+          </w:p>
+        </w:tc>
+      </w:tr>
+      <w:tr>
+        <w:tc>
+          <w:tcPr>
+            <w:tcW w:w="4663" w:type="dxa"/>
+          </w:tcPr>
+          <w:p>
+            <w:pPr>
+              <w:rPr>
+                <w:rtl/>
+                <w:lang w:bidi="ar-JO"/>
+              </w:rPr>
+            </w:pPr>
+            <w:r>
+              <w:rPr>
+                <w:rtl/>
+              </w:rPr>
+              <w:t xml:space="preserve">בדיקת  </w:t>
+            </w:r>
+            <w:r>
+              <w:rPr>
+                <w:lang w:bidi="ar-JO"/>
+              </w:rPr>
+              <w:t>Session</w:t>
+            </w:r>
+            <w:r>
+              <w:rPr>
+                <w:rtl/>
+              </w:rPr>
+              <w:t xml:space="preserve"> הלקוח עם שירות אחוזי שימוש חומרה: בדיקה זו אבחנה אם אחוזי שימוש של חומרת הלקוח מועברים בצורה תקינה דרך בדיקת תרחיש בשרת בשם </w:t>
+            </w:r>
+            <w:proofErr w:type="spellStart"/>
+            <w:r>
+              <w:t>GetMetrics</w:t>
+            </w:r>
+            <w:proofErr w:type="spellEnd"/>
+          </w:p>
+        </w:tc>
+        <w:tc>
+          <w:tcPr>
+            <w:tcW w:w="4619" w:type="dxa"/>
+          </w:tcPr>
+          <w:p>
+            <w:pPr>
+              <w:rPr>
+                <w:rtl/>
+              </w:rPr>
+            </w:pPr>
+            <w:r>
+              <w:rPr>
+                <w:rtl/>
+              </w:rPr>
+              <w:t xml:space="preserve">תרחיש </w:t>
+            </w:r>
+            <w:proofErr w:type="spellStart"/>
+            <w:r>
+              <w:t>GetMetrics</w:t>
+            </w:r>
+            <w:proofErr w:type="spellEnd"/>
+            <w:r>
+              <w:rPr>
+                <w:rtl/>
+              </w:rPr>
+              <w:t xml:space="preserve"> יחזיר מערך אשר בו שלושה ערכים כל אחד באינדקס משלו כך שאינדקס 0 הוא שימוש </w:t>
+            </w:r>
+            <w:r>
+              <w:t>CPU</w:t>
+            </w:r>
+            <w:r>
+              <w:rPr>
+                <w:rtl/>
+              </w:rPr>
+              <w:t xml:space="preserve">, 1 זה שימוש </w:t>
+            </w:r>
+            <w:r>
+              <w:t>RAM</w:t>
+            </w:r>
+            <w:r>
+              <w:rPr>
+                <w:rtl/>
+              </w:rPr>
+              <w:t>,</w:t>
+            </w:r>
+            <w:r>
+              <w:t xml:space="preserve"> </w:t>
+            </w:r>
+            <w:r>
+              <w:rPr>
+                <w:rtl/>
+              </w:rPr>
+              <w:t>ו2</w:t>
+            </w:r>
+            <w:r>
+              <w:t xml:space="preserve"> </w:t>
+            </w:r>
+            <w:r>
+              <w:rPr>
+                <w:rtl/>
+              </w:rPr>
+              <w:t>זה שימוש דיסק קשיח</w:t>
+            </w:r>
+          </w:p>
+        </w:tc>
+      </w:tr>
+      <w:tr>
+        <w:tc>
+          <w:tcPr>
+            <w:tcW w:w="4663" w:type="dxa"/>
+          </w:tcPr>
+          <w:p>
+            <w:pPr>
+              <w:rPr>
+                <w:rtl/>
+              </w:rPr>
+            </w:pPr>
+            <w:r>
+              <w:rPr>
+                <w:rtl/>
+              </w:rPr>
+              <w:t xml:space="preserve">בדיקת תקשורת עם </w:t>
+            </w:r>
+            <w:proofErr w:type="spellStart"/>
+            <w:r>
+              <w:rPr>
+                <w:lang w:bidi="ar-JO"/>
+              </w:rPr>
+              <w:t>VirusTotal</w:t>
+            </w:r>
+            <w:proofErr w:type="spellEnd"/>
+            <w:r>
+              <w:rPr>
+                <w:rtl/>
+              </w:rPr>
+              <w:t xml:space="preserve">: בדיקה זו בדקה את יכולת התקשורת עם </w:t>
+            </w:r>
+            <w:proofErr w:type="spellStart"/>
+            <w:r>
+              <w:rPr>
+                <w:lang w:bidi="ar-JO"/>
+              </w:rPr>
+              <w:t>VirusTotal</w:t>
+            </w:r>
+            <w:proofErr w:type="spellEnd"/>
+            <w:r>
+              <w:rPr>
+                <w:rtl/>
+              </w:rPr>
+              <w:t xml:space="preserve"> תוך כדי שימוש בשני פיצ'רים עיקריים</w:t>
+            </w:r>
+          </w:p>
+          <w:p>
+            <w:pPr>
+              <w:rPr>
+                <w:rtl/>
+              </w:rPr>
+            </w:pPr>
+          </w:p>
+          <w:p>
+            <w:r>
+              <w:rPr>
+                <w:rtl/>
+              </w:rPr>
+              <w:t>בדיקת אתר: שליחת קישור של אתר תחזיר אם אתר זה רע או טוב עם מספרים</w:t>
+            </w:r>
+          </w:p>
+          <w:p>
+            <w:pPr>
+              <w:pStyle w:val="ListParagraph"/>
+              <w:spacing w:line="240" w:lineRule="auto"/>
+              <w:ind w:left="367"/>
+              <w:rPr>
+                <w:rFonts w:ascii="David" w:hAnsi="David" w:cs="David"/>
+                <w:rtl/>
+              </w:rPr>
+            </w:pPr>
+          </w:p>
+        </w:tc>
+        <w:tc>
+          <w:tcPr>
+            <w:tcW w:w="4619" w:type="dxa"/>
+          </w:tcPr>
+          <w:p>
+            <w:pPr>
+              <w:rPr>
+                <w:rtl/>
+              </w:rPr>
+            </w:pPr>
+            <w:proofErr w:type="spellStart"/>
+            <w:r>
+              <w:rPr>
+                <w:lang w:bidi="ar-JO"/>
+              </w:rPr>
+              <w:t>VirusTotal</w:t>
+            </w:r>
+            <w:proofErr w:type="spellEnd"/>
+            <w:r>
+              <w:rPr>
+                <w:rtl/>
+              </w:rPr>
+              <w:t xml:space="preserve"> הגיב במספרים על כמה  תוכניות </w:t>
+            </w:r>
+            <w:proofErr w:type="spellStart"/>
+            <w:r>
+              <w:rPr>
+                <w:rtl/>
+              </w:rPr>
+              <w:t>אנתיויירוס</w:t>
+            </w:r>
+            <w:proofErr w:type="spellEnd"/>
+            <w:r>
+              <w:rPr>
+                <w:rtl/>
+              </w:rPr>
+              <w:t xml:space="preserve"> הגיבו שהקישור</w:t>
+            </w:r>
+            <w:r>
+              <w:rPr>
+                <w:rFonts w:hint="cs"/>
+                <w:rtl/>
+              </w:rPr>
+              <w:t xml:space="preserve"> </w:t>
+            </w:r>
+            <w:r>
+              <w:rPr>
+                <w:rtl/>
+              </w:rPr>
+              <w:t>רע</w:t>
+            </w:r>
+          </w:p>
+        </w:tc>
+      </w:tr>
+      <w:tr>
+        <w:tc>
+          <w:tcPr>
+            <w:tcW w:w="4663" w:type="dxa"/>
+          </w:tcPr>
+          <w:p>
+            <w:pPr>
+              <w:rPr>
+                <w:rtl/>
+              </w:rPr>
+            </w:pPr>
+            <w:r>
+              <w:rPr>
+                <w:rtl/>
+              </w:rPr>
+              <w:t>בדקנו את יכולתנו לקבלת תוצאות בדיקת סיביות קובץ עם מספרים</w:t>
+            </w:r>
+            <w:r>
+              <w:rPr>
+                <w:rFonts w:hint="cs"/>
+                <w:rtl/>
+              </w:rPr>
+              <w:t xml:space="preserve"> מה-</w:t>
+            </w:r>
+            <w:r>
+              <w:t>API</w:t>
+            </w:r>
+            <w:r>
+              <w:rPr>
+                <w:rFonts w:hint="cs"/>
+                <w:rtl/>
+              </w:rPr>
+              <w:t xml:space="preserve"> של </w:t>
+            </w:r>
+            <w:r>
+              <w:t>VIRUSTOTAL</w:t>
+            </w:r>
+          </w:p>
+        </w:tc>
+        <w:tc>
+          <w:tcPr>
+            <w:tcW w:w="4619" w:type="dxa"/>
+          </w:tcPr>
+          <w:p>
+            <w:pPr>
+              <w:rPr>
+                <w:rtl/>
+              </w:rPr>
+            </w:pPr>
+            <w:proofErr w:type="spellStart"/>
+            <w:r>
+              <w:rPr>
+                <w:lang w:bidi="ar-JO"/>
+              </w:rPr>
+              <w:t>VirusTotal</w:t>
+            </w:r>
+            <w:proofErr w:type="spellEnd"/>
+            <w:r>
+              <w:rPr>
+                <w:rtl/>
+              </w:rPr>
+              <w:t xml:space="preserve"> הגיב במספרים על כמה  תוכניות </w:t>
+            </w:r>
+            <w:proofErr w:type="spellStart"/>
+            <w:r>
+              <w:rPr>
+                <w:rtl/>
+              </w:rPr>
+              <w:t>אנתיויירוס</w:t>
+            </w:r>
+            <w:proofErr w:type="spellEnd"/>
+            <w:r>
+              <w:rPr>
+                <w:rtl/>
+              </w:rPr>
+              <w:t xml:space="preserve"> הגיבו שהק</w:t>
+            </w:r>
+            <w:r>
+              <w:rPr>
+                <w:rFonts w:hint="cs"/>
+                <w:rtl/>
+              </w:rPr>
+              <w:t xml:space="preserve">ובץ </w:t>
+            </w:r>
+            <w:r>
+              <w:rPr>
+                <w:rtl/>
+              </w:rPr>
+              <w:t>רע</w:t>
+            </w:r>
+          </w:p>
+        </w:tc>
+      </w:tr>
+      <w:tr>
+        <w:tc>
+          <w:tcPr>
+            <w:tcW w:w="4663" w:type="dxa"/>
+          </w:tcPr>
+          <w:p>
+            <w:pPr>
+              <w:rPr>
+                <w:rtl/>
+              </w:rPr>
+            </w:pPr>
+            <w:r>
+              <w:rPr>
+                <w:rtl/>
+              </w:rPr>
+              <w:t xml:space="preserve">בדיקת תקשורת עם </w:t>
+            </w:r>
+            <w:proofErr w:type="spellStart"/>
+            <w:r>
+              <w:t>Mailjet</w:t>
+            </w:r>
+            <w:proofErr w:type="spellEnd"/>
+            <w:r>
+              <w:rPr>
+                <w:rtl/>
+              </w:rPr>
+              <w:t>: בדיקה זו התעסקה בבדיקת ה-</w:t>
+            </w:r>
+            <w:r>
+              <w:t>API</w:t>
+            </w:r>
+            <w:r>
+              <w:rPr>
+                <w:rtl/>
+              </w:rPr>
+              <w:t xml:space="preserve"> של המיילים </w:t>
+            </w:r>
+            <w:proofErr w:type="spellStart"/>
+            <w:r>
+              <w:rPr>
+                <w:rtl/>
+              </w:rPr>
+              <w:t>האוטומאטים</w:t>
+            </w:r>
+            <w:proofErr w:type="spellEnd"/>
+            <w:r>
+              <w:rPr>
+                <w:rtl/>
+              </w:rPr>
+              <w:t xml:space="preserve"> שאנו שולחים. בדקנו אם ה-</w:t>
+            </w:r>
+            <w:r>
+              <w:t>API</w:t>
+            </w:r>
+            <w:r>
+              <w:rPr>
+                <w:rtl/>
+              </w:rPr>
+              <w:t xml:space="preserve"> עובד דרך שליחת מייל למשתמש שעשה רישום אצלינו באתר</w:t>
+            </w:r>
+          </w:p>
+        </w:tc>
+        <w:tc>
+          <w:tcPr>
+            <w:tcW w:w="4619" w:type="dxa"/>
+          </w:tcPr>
+          <w:p>
+            <w:pPr>
+              <w:rPr>
+                <w:rtl/>
+              </w:rPr>
+            </w:pPr>
+            <w:r>
+              <w:rPr>
+                <w:rtl/>
+              </w:rPr>
+              <w:t>הודעת המייל נשלחה בהצלחה</w:t>
+            </w:r>
           </w:p>
         </w:tc>
       </w:tr>
@@ -24211,7 +24921,7 @@
     </w:p>
     <w:p>
       <w:pPr>
-        <w:pStyle w:val="2"/>
+        <w:pStyle w:val="Heading2"/>
       </w:pPr>
       <w:r>
         <w:rPr>
@@ -24246,30 +24956,36 @@
     </w:p>
     <w:tbl>
       <w:tblPr>
-        <w:tblStyle w:val="a6"/>
+        <w:tblStyle w:val="TableGrid0"/>
         <w:bidiVisual/>
         <w:tblW w:w="0" w:type="auto"/>
         <w:tblInd w:w="1108" w:type="dxa"/>
         <w:tblLook w:val="04A0" w:firstRow="1" w:lastRow="0" w:firstColumn="1" w:lastColumn="0" w:noHBand="0" w:noVBand="1"/>
       </w:tblPr>
       <w:tblGrid>
-        <w:gridCol w:w="4086"/>
-        <w:gridCol w:w="4098"/>
+        <w:gridCol w:w="4154"/>
+        <w:gridCol w:w="4030"/>
       </w:tblGrid>
       <w:tr>
         <w:tc>
           <w:tcPr>
-            <w:tcW w:w="4759" w:type="dxa"/>
-          </w:tcPr>
-          <w:p>
-            <w:pPr>
-              <w:rPr>
+            <w:tcW w:w="4154" w:type="dxa"/>
+            <w:shd w:val="clear" w:color="auto" w:fill="A6A6A6" w:themeFill="background1" w:themeFillShade="A6"/>
+          </w:tcPr>
+          <w:p>
+            <w:pPr>
+              <w:jc w:val="center"/>
+              <w:rPr>
+                <w:b/>
+                <w:bCs/>
                 <w:rtl/>
               </w:rPr>
             </w:pPr>
             <w:r>
               <w:rPr>
                 <w:rFonts w:hint="cs"/>
+                <w:b/>
+                <w:bCs/>
                 <w:rtl/>
               </w:rPr>
               <w:t>תיאור הבדיקה</w:t>
@@ -24278,17 +24994,23 @@
         </w:tc>
         <w:tc>
           <w:tcPr>
-            <w:tcW w:w="4759" w:type="dxa"/>
-          </w:tcPr>
-          <w:p>
-            <w:pPr>
-              <w:rPr>
+            <w:tcW w:w="4030" w:type="dxa"/>
+            <w:shd w:val="clear" w:color="auto" w:fill="A6A6A6" w:themeFill="background1" w:themeFillShade="A6"/>
+          </w:tcPr>
+          <w:p>
+            <w:pPr>
+              <w:jc w:val="center"/>
+              <w:rPr>
+                <w:b/>
+                <w:bCs/>
                 <w:rtl/>
               </w:rPr>
             </w:pPr>
             <w:r>
               <w:rPr>
                 <w:rFonts w:hint="cs"/>
+                <w:b/>
+                <w:bCs/>
                 <w:rtl/>
               </w:rPr>
               <w:t>התנהגות צפויה</w:t>
@@ -24299,234 +25021,410 @@
       <w:tr>
         <w:tc>
           <w:tcPr>
-            <w:tcW w:w="4759" w:type="dxa"/>
-          </w:tcPr>
-          <w:p>
-            <w:pPr>
-              <w:rPr>
-                <w:rtl/>
-              </w:rPr>
-            </w:pPr>
-          </w:p>
-        </w:tc>
-        <w:tc>
-          <w:tcPr>
-            <w:tcW w:w="4759" w:type="dxa"/>
-          </w:tcPr>
-          <w:p>
-            <w:pPr>
-              <w:rPr>
-                <w:rtl/>
-              </w:rPr>
-            </w:pPr>
+            <w:tcW w:w="4154" w:type="dxa"/>
+          </w:tcPr>
+          <w:p>
+            <w:pPr>
+              <w:rPr>
+                <w:rtl/>
+              </w:rPr>
+            </w:pPr>
+            <w:r>
+              <w:rPr>
+                <w:rtl/>
+              </w:rPr>
+              <w:t xml:space="preserve">בדיקת שירות </w:t>
+            </w:r>
+            <w:proofErr w:type="spellStart"/>
+            <w:r>
+              <w:rPr>
+                <w:lang w:bidi="ar-JO"/>
+              </w:rPr>
+              <w:t>CaptureService</w:t>
+            </w:r>
+            <w:proofErr w:type="spellEnd"/>
+            <w:r>
+              <w:rPr>
+                <w:rtl/>
+              </w:rPr>
+              <w:t xml:space="preserve"> שקורא נתוני </w:t>
+            </w:r>
+            <w:proofErr w:type="spellStart"/>
+            <w:r>
+              <w:rPr>
+                <w:rtl/>
+              </w:rPr>
+              <w:t>פקטות</w:t>
+            </w:r>
+            <w:proofErr w:type="spellEnd"/>
+          </w:p>
+        </w:tc>
+        <w:tc>
+          <w:tcPr>
+            <w:tcW w:w="4030" w:type="dxa"/>
+          </w:tcPr>
+          <w:p>
+            <w:pPr>
+              <w:rPr>
+                <w:rtl/>
+              </w:rPr>
+            </w:pPr>
+            <w:r>
+              <w:rPr>
+                <w:rtl/>
+              </w:rPr>
+              <w:t xml:space="preserve">שירות זה אמור לאסוף </w:t>
+            </w:r>
+            <w:proofErr w:type="spellStart"/>
+            <w:r>
+              <w:rPr>
+                <w:rtl/>
+              </w:rPr>
+              <w:t>פקטות</w:t>
+            </w:r>
+            <w:proofErr w:type="spellEnd"/>
+            <w:r>
+              <w:rPr>
+                <w:rtl/>
+              </w:rPr>
+              <w:t xml:space="preserve"> מכרטיס הרשת של משתמש ולהדפיס הודעה לפי סוג </w:t>
+            </w:r>
+            <w:proofErr w:type="spellStart"/>
+            <w:r>
+              <w:rPr>
+                <w:rtl/>
+              </w:rPr>
+              <w:t>הפקטה</w:t>
+            </w:r>
+            <w:proofErr w:type="spellEnd"/>
+            <w:r>
+              <w:rPr>
+                <w:rtl/>
+              </w:rPr>
+              <w:t xml:space="preserve"> אשר הוא קלט</w:t>
+            </w:r>
           </w:p>
         </w:tc>
       </w:tr>
       <w:tr>
         <w:tc>
           <w:tcPr>
-            <w:tcW w:w="4759" w:type="dxa"/>
-          </w:tcPr>
-          <w:p>
-            <w:pPr>
-              <w:rPr>
-                <w:rtl/>
-              </w:rPr>
-            </w:pPr>
-          </w:p>
-        </w:tc>
-        <w:tc>
-          <w:tcPr>
-            <w:tcW w:w="4759" w:type="dxa"/>
-          </w:tcPr>
-          <w:p>
-            <w:pPr>
-              <w:rPr>
-                <w:rtl/>
-              </w:rPr>
-            </w:pPr>
+            <w:tcW w:w="4154" w:type="dxa"/>
+          </w:tcPr>
+          <w:p>
+            <w:pPr>
+              <w:rPr>
+                <w:rtl/>
+              </w:rPr>
+            </w:pPr>
+            <w:r>
+              <w:rPr>
+                <w:rtl/>
+              </w:rPr>
+              <w:t xml:space="preserve">בדיקת שירות </w:t>
+            </w:r>
+            <w:proofErr w:type="spellStart"/>
+            <w:r>
+              <w:rPr>
+                <w:lang w:bidi="ar-JO"/>
+              </w:rPr>
+              <w:t>MetricsFetcher</w:t>
+            </w:r>
+            <w:proofErr w:type="spellEnd"/>
+          </w:p>
+        </w:tc>
+        <w:tc>
+          <w:tcPr>
+            <w:tcW w:w="4030" w:type="dxa"/>
+          </w:tcPr>
+          <w:p>
+            <w:pPr>
+              <w:rPr>
+                <w:rtl/>
+              </w:rPr>
+            </w:pPr>
+            <w:r>
+              <w:rPr>
+                <w:rtl/>
+              </w:rPr>
+              <w:t xml:space="preserve">שירות זה אמור להביא אחוזי שימוש של מעבד, זכרות </w:t>
+            </w:r>
+            <w:r>
+              <w:t>RAM</w:t>
+            </w:r>
+            <w:r>
+              <w:rPr>
+                <w:rtl/>
+              </w:rPr>
+              <w:t>, ודיסק קשיח</w:t>
+            </w:r>
           </w:p>
         </w:tc>
       </w:tr>
       <w:tr>
         <w:tc>
           <w:tcPr>
-            <w:tcW w:w="4759" w:type="dxa"/>
-          </w:tcPr>
-          <w:p>
-            <w:pPr>
-              <w:rPr>
-                <w:rtl/>
-              </w:rPr>
-            </w:pPr>
-          </w:p>
-        </w:tc>
-        <w:tc>
-          <w:tcPr>
-            <w:tcW w:w="4759" w:type="dxa"/>
-          </w:tcPr>
-          <w:p>
-            <w:pPr>
-              <w:rPr>
-                <w:rtl/>
-              </w:rPr>
-            </w:pPr>
+            <w:tcW w:w="4154" w:type="dxa"/>
+          </w:tcPr>
+          <w:p>
+            <w:pPr>
+              <w:rPr>
+                <w:rtl/>
+              </w:rPr>
+            </w:pPr>
+            <w:r>
+              <w:rPr>
+                <w:rtl/>
+              </w:rPr>
+              <w:t xml:space="preserve">בדיקת שירות הנפקת </w:t>
+            </w:r>
+            <w:r>
+              <w:t>PDF</w:t>
+            </w:r>
+          </w:p>
+        </w:tc>
+        <w:tc>
+          <w:tcPr>
+            <w:tcW w:w="4030" w:type="dxa"/>
+          </w:tcPr>
+          <w:p>
+            <w:pPr>
+              <w:rPr>
+                <w:rtl/>
+              </w:rPr>
+            </w:pPr>
+            <w:r>
+              <w:rPr>
+                <w:rtl/>
+              </w:rPr>
+              <w:t xml:space="preserve">שירות זה אמור להנפיק קבצי </w:t>
+            </w:r>
+            <w:r>
+              <w:t>PDF</w:t>
+            </w:r>
+            <w:r>
+              <w:rPr>
+                <w:rtl/>
+              </w:rPr>
+              <w:t xml:space="preserve"> דרך קבלת נתוני שימוש יתר\</w:t>
+            </w:r>
+            <w:proofErr w:type="spellStart"/>
+            <w:r>
+              <w:rPr>
+                <w:rtl/>
+              </w:rPr>
+              <w:t>פקטות</w:t>
+            </w:r>
+            <w:proofErr w:type="spellEnd"/>
+            <w:r>
+              <w:rPr>
+                <w:rtl/>
+              </w:rPr>
+              <w:t xml:space="preserve"> חשודות\ קובץ זדוני</w:t>
+            </w:r>
           </w:p>
         </w:tc>
       </w:tr>
       <w:tr>
         <w:tc>
           <w:tcPr>
-            <w:tcW w:w="4759" w:type="dxa"/>
-          </w:tcPr>
-          <w:p>
-            <w:pPr>
-              <w:rPr>
-                <w:rtl/>
-              </w:rPr>
-            </w:pPr>
-          </w:p>
-        </w:tc>
-        <w:tc>
-          <w:tcPr>
-            <w:tcW w:w="4759" w:type="dxa"/>
-          </w:tcPr>
-          <w:p>
-            <w:pPr>
-              <w:rPr>
-                <w:rtl/>
-              </w:rPr>
-            </w:pPr>
+            <w:tcW w:w="4154" w:type="dxa"/>
+          </w:tcPr>
+          <w:p>
+            <w:pPr>
+              <w:rPr>
+                <w:rtl/>
+              </w:rPr>
+            </w:pPr>
+            <w:r>
+              <w:rPr>
+                <w:rtl/>
+              </w:rPr>
+              <w:t xml:space="preserve">בדיקת שירות ניטור </w:t>
+            </w:r>
+            <w:proofErr w:type="spellStart"/>
+            <w:r>
+              <w:rPr>
+                <w:rtl/>
+              </w:rPr>
+              <w:t>פקטות</w:t>
+            </w:r>
+            <w:proofErr w:type="spellEnd"/>
+          </w:p>
+        </w:tc>
+        <w:tc>
+          <w:tcPr>
+            <w:tcW w:w="4030" w:type="dxa"/>
+          </w:tcPr>
+          <w:p>
+            <w:pPr>
+              <w:rPr>
+                <w:rtl/>
+              </w:rPr>
+            </w:pPr>
+            <w:r>
+              <w:rPr>
+                <w:rtl/>
+              </w:rPr>
+              <w:t xml:space="preserve">שירות זה מקבל אוסף של </w:t>
+            </w:r>
+            <w:proofErr w:type="spellStart"/>
+            <w:r>
+              <w:rPr>
+                <w:rtl/>
+              </w:rPr>
+              <w:t>פקטות</w:t>
+            </w:r>
+            <w:proofErr w:type="spellEnd"/>
+            <w:r>
+              <w:rPr>
+                <w:rtl/>
+              </w:rPr>
+              <w:t xml:space="preserve"> מסוג </w:t>
+            </w:r>
+            <w:proofErr w:type="spellStart"/>
+            <w:r>
+              <w:rPr>
+                <w:rtl/>
+              </w:rPr>
+              <w:t>מסויים</w:t>
+            </w:r>
+            <w:proofErr w:type="spellEnd"/>
+            <w:r>
+              <w:rPr>
+                <w:rtl/>
+              </w:rPr>
+              <w:t xml:space="preserve"> </w:t>
+            </w:r>
+            <w:proofErr w:type="spellStart"/>
+            <w:r>
+              <w:rPr>
+                <w:rtl/>
+              </w:rPr>
+              <w:t>ומנטר</w:t>
+            </w:r>
+            <w:proofErr w:type="spellEnd"/>
+            <w:r>
+              <w:rPr>
+                <w:rtl/>
+              </w:rPr>
+              <w:t xml:space="preserve"> אותם לפי פטרני התקפה מוכרים כגון </w:t>
+            </w:r>
+            <w:proofErr w:type="spellStart"/>
+            <w:r>
+              <w:rPr>
+                <w:rtl/>
+              </w:rPr>
+              <w:t>פקטות</w:t>
+            </w:r>
+            <w:proofErr w:type="spellEnd"/>
+            <w:r>
+              <w:rPr>
+                <w:rtl/>
+              </w:rPr>
+              <w:t xml:space="preserve"> </w:t>
+            </w:r>
+            <w:r>
+              <w:t>TCP</w:t>
+            </w:r>
+            <w:r>
+              <w:rPr>
+                <w:rtl/>
+              </w:rPr>
+              <w:t xml:space="preserve"> נבדקות ל-</w:t>
+            </w:r>
+            <w:r>
+              <w:rPr>
+                <w:lang w:bidi="ar-JO"/>
+              </w:rPr>
+              <w:t>Flags</w:t>
+            </w:r>
+            <w:r>
+              <w:rPr>
+                <w:rtl/>
+              </w:rPr>
+              <w:t xml:space="preserve"> של </w:t>
+            </w:r>
+            <w:r>
+              <w:t>SYN</w:t>
+            </w:r>
+            <w:r>
+              <w:rPr>
+                <w:rtl/>
+              </w:rPr>
+              <w:t xml:space="preserve"> על מנת </w:t>
+            </w:r>
+            <w:r>
+              <w:rPr>
+                <w:rtl/>
+              </w:rPr>
+              <w:lastRenderedPageBreak/>
+              <w:t xml:space="preserve">לראות אם ישנה מתקפת </w:t>
+            </w:r>
+            <w:r>
+              <w:t>TCP FLOOD</w:t>
+            </w:r>
           </w:p>
         </w:tc>
       </w:tr>
       <w:tr>
         <w:tc>
           <w:tcPr>
-            <w:tcW w:w="4759" w:type="dxa"/>
-          </w:tcPr>
-          <w:p>
-            <w:pPr>
-              <w:rPr>
-                <w:rtl/>
-              </w:rPr>
-            </w:pPr>
-          </w:p>
-        </w:tc>
-        <w:tc>
-          <w:tcPr>
-            <w:tcW w:w="4759" w:type="dxa"/>
-          </w:tcPr>
-          <w:p>
-            <w:pPr>
-              <w:rPr>
-                <w:rtl/>
-              </w:rPr>
-            </w:pPr>
-          </w:p>
-        </w:tc>
-      </w:tr>
-      <w:tr>
-        <w:tc>
-          <w:tcPr>
-            <w:tcW w:w="4759" w:type="dxa"/>
-          </w:tcPr>
-          <w:p>
-            <w:pPr>
-              <w:rPr>
-                <w:rtl/>
-              </w:rPr>
-            </w:pPr>
-          </w:p>
-        </w:tc>
-        <w:tc>
-          <w:tcPr>
-            <w:tcW w:w="4759" w:type="dxa"/>
-          </w:tcPr>
-          <w:p>
-            <w:pPr>
-              <w:rPr>
-                <w:rtl/>
-              </w:rPr>
-            </w:pPr>
-          </w:p>
-        </w:tc>
-      </w:tr>
-      <w:tr>
-        <w:tc>
-          <w:tcPr>
-            <w:tcW w:w="4759" w:type="dxa"/>
-          </w:tcPr>
-          <w:p>
-            <w:pPr>
-              <w:rPr>
-                <w:rtl/>
-              </w:rPr>
-            </w:pPr>
-          </w:p>
-        </w:tc>
-        <w:tc>
-          <w:tcPr>
-            <w:tcW w:w="4759" w:type="dxa"/>
-          </w:tcPr>
-          <w:p>
-            <w:pPr>
-              <w:rPr>
-                <w:rtl/>
-              </w:rPr>
-            </w:pPr>
-          </w:p>
-        </w:tc>
-      </w:tr>
-      <w:tr>
-        <w:tc>
-          <w:tcPr>
-            <w:tcW w:w="4759" w:type="dxa"/>
-          </w:tcPr>
-          <w:p>
-            <w:pPr>
-              <w:rPr>
-                <w:rtl/>
-              </w:rPr>
-            </w:pPr>
-          </w:p>
-        </w:tc>
-        <w:tc>
-          <w:tcPr>
-            <w:tcW w:w="4759" w:type="dxa"/>
-          </w:tcPr>
-          <w:p>
-            <w:pPr>
-              <w:rPr>
-                <w:rtl/>
-              </w:rPr>
-            </w:pPr>
-          </w:p>
-        </w:tc>
-      </w:tr>
-      <w:tr>
-        <w:tc>
-          <w:tcPr>
-            <w:tcW w:w="4759" w:type="dxa"/>
-          </w:tcPr>
-          <w:p>
-            <w:pPr>
-              <w:rPr>
-                <w:rtl/>
-              </w:rPr>
-            </w:pPr>
-          </w:p>
-        </w:tc>
-        <w:tc>
-          <w:tcPr>
-            <w:tcW w:w="4759" w:type="dxa"/>
-          </w:tcPr>
-          <w:p>
-            <w:pPr>
-              <w:rPr>
-                <w:rtl/>
-              </w:rPr>
-            </w:pPr>
+            <w:tcW w:w="4154" w:type="dxa"/>
+          </w:tcPr>
+          <w:p>
+            <w:pPr>
+              <w:rPr>
+                <w:rtl/>
+              </w:rPr>
+            </w:pPr>
+            <w:r>
+              <w:rPr>
+                <w:rtl/>
+              </w:rPr>
+              <w:lastRenderedPageBreak/>
+              <w:t>בדיקת שירות חישוב ממוצעי שימוש בחומרה ושטויות תקן</w:t>
+            </w:r>
+          </w:p>
+        </w:tc>
+        <w:tc>
+          <w:tcPr>
+            <w:tcW w:w="4030" w:type="dxa"/>
+          </w:tcPr>
+          <w:p>
+            <w:pPr>
+              <w:rPr>
+                <w:rtl/>
+              </w:rPr>
+            </w:pPr>
+            <w:r>
+              <w:rPr>
+                <w:rtl/>
+              </w:rPr>
+              <w:t xml:space="preserve">שירות זה מחשב את ממוצע שימוש בכל קומפוננט חומרה ובנוסף </w:t>
+            </w:r>
+            <w:proofErr w:type="spellStart"/>
+            <w:r>
+              <w:rPr>
+                <w:rtl/>
+              </w:rPr>
+              <w:t>ךכך</w:t>
+            </w:r>
+            <w:proofErr w:type="spellEnd"/>
+            <w:r>
+              <w:rPr>
+                <w:rtl/>
+              </w:rPr>
+              <w:t xml:space="preserve"> הוא יבצע חישוב לשטויות תקן מעל ממוצעי השימוש </w:t>
+            </w:r>
+            <w:proofErr w:type="spellStart"/>
+            <w:r>
+              <w:rPr>
+                <w:rtl/>
+              </w:rPr>
+              <w:t>הריגילים</w:t>
+            </w:r>
+            <w:proofErr w:type="spellEnd"/>
           </w:p>
         </w:tc>
       </w:tr>
@@ -24540,19 +25438,10 @@
     </w:p>
     <w:p>
       <w:pPr>
-        <w:pStyle w:val="1"/>
-      </w:pPr>
-      <w:r>
-        <w:lastRenderedPageBreak/>
-        <w:t xml:space="preserve"> </w:t>
-      </w:r>
-      <w:proofErr w:type="gramStart"/>
-      <w:r>
-        <w:t>)version</w:t>
-      </w:r>
-      <w:proofErr w:type="gramEnd"/>
-      <w:r>
-        <w:t xml:space="preserve"> control </w:t>
+        <w:pStyle w:val="Heading1"/>
+      </w:pPr>
+      <w:r>
+        <w:t xml:space="preserve"> )version control </w:t>
       </w:r>
       <w:r>
         <w:rPr>
@@ -24622,7 +25511,7 @@
     </w:p>
     <w:tbl>
       <w:tblPr>
-        <w:tblStyle w:val="a6"/>
+        <w:tblStyle w:val="TableGrid0"/>
         <w:bidiVisual/>
         <w:tblW w:w="0" w:type="auto"/>
         <w:tblLook w:val="04A0" w:firstRow="1" w:lastRow="0" w:firstColumn="1" w:lastColumn="0" w:noHBand="0" w:noVBand="1"/>
@@ -24742,7 +25631,7 @@
     <w:p/>
     <w:p>
       <w:pPr>
-        <w:pStyle w:val="3"/>
+        <w:pStyle w:val="Heading3"/>
         <w:numPr>
           <w:ilvl w:val="0"/>
           <w:numId w:val="42"/>
@@ -24797,7 +25686,7 @@
     </w:p>
     <w:p>
       <w:pPr>
-        <w:pStyle w:val="3"/>
+        <w:pStyle w:val="Heading3"/>
       </w:pPr>
       <w:r>
         <w:rPr>
@@ -24818,7 +25707,7 @@
     </w:p>
     <w:tbl>
       <w:tblPr>
-        <w:tblStyle w:val="a6"/>
+        <w:tblStyle w:val="TableGrid0"/>
         <w:bidiVisual/>
         <w:tblW w:w="0" w:type="auto"/>
         <w:tblLook w:val="04A0" w:firstRow="1" w:lastRow="0" w:firstColumn="1" w:lastColumn="0" w:noHBand="0" w:noVBand="1"/>
@@ -25068,7 +25957,7 @@
               </wp:inline>
             </w:drawing>
           </mc:Choice>
-          <mc:Fallback xmlns:cx1="http://schemas.microsoft.com/office/drawing/2015/9/8/chartex" xmlns:cx2="http://schemas.microsoft.com/office/drawing/2015/10/21/chartex" xmlns:cx3="http://schemas.microsoft.com/office/drawing/2016/5/9/chartex" xmlns:cx4="http://schemas.microsoft.com/office/drawing/2016/5/10/chartex" xmlns:cx5="http://schemas.microsoft.com/office/drawing/2016/5/11/chartex" xmlns:cx6="http://schemas.microsoft.com/office/drawing/2016/5/12/chartex" xmlns:cx7="http://schemas.microsoft.com/office/drawing/2016/5/13/chartex" xmlns:cx8="http://schemas.microsoft.com/office/drawing/2016/5/14/chartex" xmlns:aink="http://schemas.microsoft.com/office/drawing/2016/ink" xmlns:am3d="http://schemas.microsoft.com/office/drawing/2017/model3d" xmlns:oel="http://schemas.microsoft.com/office/2019/extlst" xmlns:w16cex="http://schemas.microsoft.com/office/word/2018/wordml/cex" xmlns:w16cid="http://schemas.microsoft.com/office/word/2016/wordml/cid" xmlns:w16="http://schemas.microsoft.com/office/word/2018/wordml" xmlns:w16du="http://schemas.microsoft.com/office/word/2023/wordml/word16du" xmlns:w16sdtdh="http://schemas.microsoft.com/office/word/2020/wordml/sdtdatahash" xmlns:w16sdtfl="http://schemas.microsoft.com/office/word/2024/wordml/sdtformatlock">
+          <mc:Fallback>
             <w:pict>
               <v:group w14:anchorId="0DA9195E" id="Group 19925" o:spid="_x0000_s1026" style="width:461.85pt;height:1.45pt;mso-position-horizontal-relative:char;mso-position-vertical-relative:line" coordsize="58656,182" o:gfxdata="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">
                 <v:shape id="Shape 86087" o:spid="_x0000_s1027" style="position:absolute;width:58656;height:182;visibility:visible;mso-wrap-style:square;v-text-anchor:top" coordsize="5865622,18288" o:gfxdata="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" path="m,l5865622,r,18288l,18288,,e" fillcolor="black" stroked="f" strokeweight="0">
@@ -25090,7 +25979,7 @@
     </w:p>
     <w:p>
       <w:pPr>
-        <w:pStyle w:val="3"/>
+        <w:pStyle w:val="Heading3"/>
       </w:pPr>
       <w:r>
         <w:rPr>
@@ -25131,7 +26020,7 @@
     </w:p>
     <w:p>
       <w:pPr>
-        <w:pStyle w:val="3"/>
+        <w:pStyle w:val="Heading3"/>
       </w:pPr>
       <w:r>
         <w:rPr>
@@ -25192,7 +26081,7 @@
 </file>
 
 <file path=word/endnotes.xml><?xml version="1.0" encoding="utf-8"?>
-<w:endnotes xmlns:wpc="http://schemas.microsoft.com/office/word/2010/wordprocessingCanvas" xmlns:cx="http://schemas.microsoft.com/office/drawing/2014/chartex" xmlns:mc="http://schemas.openxmlformats.org/markup-compatibility/2006" xmlns:o="urn:schemas-microsoft-com:office:office" xmlns:r="http://schemas.openxmlformats.org/officeDocument/2006/relationships" xmlns:m="http://schemas.openxmlformats.org/officeDocument/2006/math" xmlns:v="urn:schemas-microsoft-com:vml" xmlns:wp14="http://schemas.microsoft.com/office/word/2010/wordprocessingDrawing" xmlns:wp="http://schemas.openxmlformats.org/drawingml/2006/wordprocessingDrawing" xmlns:w10="urn:schemas-microsoft-com:office:word" xmlns:w="http://schemas.openxmlformats.org/wordprocessingml/2006/main" xmlns:w14="http://schemas.microsoft.com/office/word/2010/wordml" xmlns:w15="http://schemas.microsoft.com/office/word/2012/wordml" xmlns:w16se="http://schemas.microsoft.com/office/word/2015/wordml/symex" xmlns:wpg="http://schemas.microsoft.com/office/word/2010/wordprocessingGroup" xmlns:wpi="http://schemas.microsoft.com/office/word/2010/wordprocessingInk" xmlns:wne="http://schemas.microsoft.com/office/word/2006/wordml" xmlns:wps="http://schemas.microsoft.com/office/word/2010/wordprocessingShape" mc:Ignorable="w14 w15 w16se wp14">
+<w:endnotes xmlns:wpc="http://schemas.microsoft.com/office/word/2010/wordprocessingCanvas" xmlns:cx="http://schemas.microsoft.com/office/drawing/2014/chartex" xmlns:cx1="http://schemas.microsoft.com/office/drawing/2015/9/8/chartex" xmlns:cx2="http://schemas.microsoft.com/office/drawing/2015/10/21/chartex" xmlns:cx3="http://schemas.microsoft.com/office/drawing/2016/5/9/chartex" xmlns:cx4="http://schemas.microsoft.com/office/drawing/2016/5/10/chartex" xmlns:cx5="http://schemas.microsoft.com/office/drawing/2016/5/11/chartex" xmlns:cx6="http://schemas.microsoft.com/office/drawing/2016/5/12/chartex" xmlns:cx7="http://schemas.microsoft.com/office/drawing/2016/5/13/chartex" xmlns:cx8="http://schemas.microsoft.com/office/drawing/2016/5/14/chartex" xmlns:mc="http://schemas.openxmlformats.org/markup-compatibility/2006" xmlns:aink="http://schemas.microsoft.com/office/drawing/2016/ink" xmlns:am3d="http://schemas.microsoft.com/office/drawing/2017/model3d" xmlns:o="urn:schemas-microsoft-com:office:office" xmlns:oel="http://schemas.microsoft.com/office/2019/extlst" xmlns:r="http://schemas.openxmlformats.org/officeDocument/2006/relationships" xmlns:m="http://schemas.openxmlformats.org/officeDocument/2006/math" xmlns:v="urn:schemas-microsoft-com:vml" xmlns:wp14="http://schemas.microsoft.com/office/word/2010/wordprocessingDrawing" xmlns:wp="http://schemas.openxmlformats.org/drawingml/2006/wordprocessingDrawing" xmlns:w10="urn:schemas-microsoft-com:office:word" xmlns:w="http://schemas.openxmlformats.org/wordprocessingml/2006/main" xmlns:w14="http://schemas.microsoft.com/office/word/2010/wordml" xmlns:w15="http://schemas.microsoft.com/office/word/2012/wordml" xmlns:w16cex="http://schemas.microsoft.com/office/word/2018/wordml/cex" xmlns:w16cid="http://schemas.microsoft.com/office/word/2016/wordml/cid" xmlns:w16="http://schemas.microsoft.com/office/word/2018/wordml" xmlns:w16du="http://schemas.microsoft.com/office/word/2023/wordml/word16du" xmlns:w16sdtdh="http://schemas.microsoft.com/office/word/2020/wordml/sdtdatahash" xmlns:w16sdtfl="http://schemas.microsoft.com/office/word/2024/wordml/sdtformatlock" xmlns:w16se="http://schemas.microsoft.com/office/word/2015/wordml/symex" xmlns:wpg="http://schemas.microsoft.com/office/word/2010/wordprocessingGroup" xmlns:wpi="http://schemas.microsoft.com/office/word/2010/wordprocessingInk" xmlns:wne="http://schemas.microsoft.com/office/word/2006/wordml" xmlns:wps="http://schemas.microsoft.com/office/word/2010/wordprocessingShape" mc:Ignorable="w14 w15 w16se w16cid w16 w16cex w16sdtdh w16sdtfl w16du wp14">
   <w:endnote w:type="separator" w:id="-1">
     <w:p>
       <w:r>
@@ -25211,7 +26100,7 @@
 </file>
 
 <file path=word/footer1.xml><?xml version="1.0" encoding="utf-8"?>
-<w:ftr xmlns:wpc="http://schemas.microsoft.com/office/word/2010/wordprocessingCanvas" xmlns:cx="http://schemas.microsoft.com/office/drawing/2014/chartex" xmlns:mc="http://schemas.openxmlformats.org/markup-compatibility/2006" xmlns:o="urn:schemas-microsoft-com:office:office" xmlns:r="http://schemas.openxmlformats.org/officeDocument/2006/relationships" xmlns:m="http://schemas.openxmlformats.org/officeDocument/2006/math" xmlns:v="urn:schemas-microsoft-com:vml" xmlns:wp14="http://schemas.microsoft.com/office/word/2010/wordprocessingDrawing" xmlns:wp="http://schemas.openxmlformats.org/drawingml/2006/wordprocessingDrawing" xmlns:w10="urn:schemas-microsoft-com:office:word" xmlns:w="http://schemas.openxmlformats.org/wordprocessingml/2006/main" xmlns:w14="http://schemas.microsoft.com/office/word/2010/wordml" xmlns:w15="http://schemas.microsoft.com/office/word/2012/wordml" xmlns:w16se="http://schemas.microsoft.com/office/word/2015/wordml/symex" xmlns:wpg="http://schemas.microsoft.com/office/word/2010/wordprocessingGroup" xmlns:wpi="http://schemas.microsoft.com/office/word/2010/wordprocessingInk" xmlns:wne="http://schemas.microsoft.com/office/word/2006/wordml" xmlns:wps="http://schemas.microsoft.com/office/word/2010/wordprocessingShape" mc:Ignorable="w14 w15 w16se wp14">
+<w:ftr xmlns:wpc="http://schemas.microsoft.com/office/word/2010/wordprocessingCanvas" xmlns:cx="http://schemas.microsoft.com/office/drawing/2014/chartex" xmlns:cx1="http://schemas.microsoft.com/office/drawing/2015/9/8/chartex" xmlns:cx2="http://schemas.microsoft.com/office/drawing/2015/10/21/chartex" xmlns:cx3="http://schemas.microsoft.com/office/drawing/2016/5/9/chartex" xmlns:cx4="http://schemas.microsoft.com/office/drawing/2016/5/10/chartex" xmlns:cx5="http://schemas.microsoft.com/office/drawing/2016/5/11/chartex" xmlns:cx6="http://schemas.microsoft.com/office/drawing/2016/5/12/chartex" xmlns:cx7="http://schemas.microsoft.com/office/drawing/2016/5/13/chartex" xmlns:cx8="http://schemas.microsoft.com/office/drawing/2016/5/14/chartex" xmlns:mc="http://schemas.openxmlformats.org/markup-compatibility/2006" xmlns:aink="http://schemas.microsoft.com/office/drawing/2016/ink" xmlns:am3d="http://schemas.microsoft.com/office/drawing/2017/model3d" xmlns:o="urn:schemas-microsoft-com:office:office" xmlns:oel="http://schemas.microsoft.com/office/2019/extlst" xmlns:r="http://schemas.openxmlformats.org/officeDocument/2006/relationships" xmlns:m="http://schemas.openxmlformats.org/officeDocument/2006/math" xmlns:v="urn:schemas-microsoft-com:vml" xmlns:wp14="http://schemas.microsoft.com/office/word/2010/wordprocessingDrawing" xmlns:wp="http://schemas.openxmlformats.org/drawingml/2006/wordprocessingDrawing" xmlns:w10="urn:schemas-microsoft-com:office:word" xmlns:w="http://schemas.openxmlformats.org/wordprocessingml/2006/main" xmlns:w14="http://schemas.microsoft.com/office/word/2010/wordml" xmlns:w15="http://schemas.microsoft.com/office/word/2012/wordml" xmlns:w16cex="http://schemas.microsoft.com/office/word/2018/wordml/cex" xmlns:w16cid="http://schemas.microsoft.com/office/word/2016/wordml/cid" xmlns:w16="http://schemas.microsoft.com/office/word/2018/wordml" xmlns:w16du="http://schemas.microsoft.com/office/word/2023/wordml/word16du" xmlns:w16sdtdh="http://schemas.microsoft.com/office/word/2020/wordml/sdtdatahash" xmlns:w16sdtfl="http://schemas.microsoft.com/office/word/2024/wordml/sdtformatlock" xmlns:w16se="http://schemas.microsoft.com/office/word/2015/wordml/symex" xmlns:wpg="http://schemas.microsoft.com/office/word/2010/wordprocessingGroup" xmlns:wpi="http://schemas.microsoft.com/office/word/2010/wordprocessingInk" xmlns:wne="http://schemas.microsoft.com/office/word/2006/wordml" xmlns:wps="http://schemas.microsoft.com/office/word/2010/wordprocessingShape" mc:Ignorable="w14 w15 w16se w16cid w16 w16cex w16sdtdh w16sdtfl w16du wp14">
   <w:p>
     <w:pPr>
       <w:bidi w:val="0"/>
@@ -25262,7 +26151,7 @@
 </file>
 
 <file path=word/footer2.xml><?xml version="1.0" encoding="utf-8"?>
-<w:ftr xmlns:wpc="http://schemas.microsoft.com/office/word/2010/wordprocessingCanvas" xmlns:cx="http://schemas.microsoft.com/office/drawing/2014/chartex" xmlns:mc="http://schemas.openxmlformats.org/markup-compatibility/2006" xmlns:o="urn:schemas-microsoft-com:office:office" xmlns:r="http://schemas.openxmlformats.org/officeDocument/2006/relationships" xmlns:m="http://schemas.openxmlformats.org/officeDocument/2006/math" xmlns:v="urn:schemas-microsoft-com:vml" xmlns:wp14="http://schemas.microsoft.com/office/word/2010/wordprocessingDrawing" xmlns:wp="http://schemas.openxmlformats.org/drawingml/2006/wordprocessingDrawing" xmlns:w10="urn:schemas-microsoft-com:office:word" xmlns:w="http://schemas.openxmlformats.org/wordprocessingml/2006/main" xmlns:w14="http://schemas.microsoft.com/office/word/2010/wordml" xmlns:w15="http://schemas.microsoft.com/office/word/2012/wordml" xmlns:w16se="http://schemas.microsoft.com/office/word/2015/wordml/symex" xmlns:wpg="http://schemas.microsoft.com/office/word/2010/wordprocessingGroup" xmlns:wpi="http://schemas.microsoft.com/office/word/2010/wordprocessingInk" xmlns:wne="http://schemas.microsoft.com/office/word/2006/wordml" xmlns:wps="http://schemas.microsoft.com/office/word/2010/wordprocessingShape" mc:Ignorable="w14 w15 w16se wp14">
+<w:ftr xmlns:wpc="http://schemas.microsoft.com/office/word/2010/wordprocessingCanvas" xmlns:cx="http://schemas.microsoft.com/office/drawing/2014/chartex" xmlns:cx1="http://schemas.microsoft.com/office/drawing/2015/9/8/chartex" xmlns:cx2="http://schemas.microsoft.com/office/drawing/2015/10/21/chartex" xmlns:cx3="http://schemas.microsoft.com/office/drawing/2016/5/9/chartex" xmlns:cx4="http://schemas.microsoft.com/office/drawing/2016/5/10/chartex" xmlns:cx5="http://schemas.microsoft.com/office/drawing/2016/5/11/chartex" xmlns:cx6="http://schemas.microsoft.com/office/drawing/2016/5/12/chartex" xmlns:cx7="http://schemas.microsoft.com/office/drawing/2016/5/13/chartex" xmlns:cx8="http://schemas.microsoft.com/office/drawing/2016/5/14/chartex" xmlns:mc="http://schemas.openxmlformats.org/markup-compatibility/2006" xmlns:aink="http://schemas.microsoft.com/office/drawing/2016/ink" xmlns:am3d="http://schemas.microsoft.com/office/drawing/2017/model3d" xmlns:o="urn:schemas-microsoft-com:office:office" xmlns:oel="http://schemas.microsoft.com/office/2019/extlst" xmlns:r="http://schemas.openxmlformats.org/officeDocument/2006/relationships" xmlns:m="http://schemas.openxmlformats.org/officeDocument/2006/math" xmlns:v="urn:schemas-microsoft-com:vml" xmlns:wp14="http://schemas.microsoft.com/office/word/2010/wordprocessingDrawing" xmlns:wp="http://schemas.openxmlformats.org/drawingml/2006/wordprocessingDrawing" xmlns:w10="urn:schemas-microsoft-com:office:word" xmlns:w="http://schemas.openxmlformats.org/wordprocessingml/2006/main" xmlns:w14="http://schemas.microsoft.com/office/word/2010/wordml" xmlns:w15="http://schemas.microsoft.com/office/word/2012/wordml" xmlns:w16cex="http://schemas.microsoft.com/office/word/2018/wordml/cex" xmlns:w16cid="http://schemas.microsoft.com/office/word/2016/wordml/cid" xmlns:w16="http://schemas.microsoft.com/office/word/2018/wordml" xmlns:w16du="http://schemas.microsoft.com/office/word/2023/wordml/word16du" xmlns:w16sdtdh="http://schemas.microsoft.com/office/word/2020/wordml/sdtdatahash" xmlns:w16sdtfl="http://schemas.microsoft.com/office/word/2024/wordml/sdtformatlock" xmlns:w16se="http://schemas.microsoft.com/office/word/2015/wordml/symex" xmlns:wpg="http://schemas.microsoft.com/office/word/2010/wordprocessingGroup" xmlns:wpi="http://schemas.microsoft.com/office/word/2010/wordprocessingInk" xmlns:wne="http://schemas.microsoft.com/office/word/2006/wordml" xmlns:wps="http://schemas.microsoft.com/office/word/2010/wordprocessingShape" mc:Ignorable="w14 w15 w16se w16cid w16 w16cex w16sdtdh w16sdtfl w16du wp14">
   <w:p>
     <w:pPr>
       <w:bidi w:val="0"/>
@@ -25275,7 +26164,7 @@
 </file>
 
 <file path=word/footer3.xml><?xml version="1.0" encoding="utf-8"?>
-<w:ftr xmlns:wpc="http://schemas.microsoft.com/office/word/2010/wordprocessingCanvas" xmlns:cx="http://schemas.microsoft.com/office/drawing/2014/chartex" xmlns:mc="http://schemas.openxmlformats.org/markup-compatibility/2006" xmlns:o="urn:schemas-microsoft-com:office:office" xmlns:r="http://schemas.openxmlformats.org/officeDocument/2006/relationships" xmlns:m="http://schemas.openxmlformats.org/officeDocument/2006/math" xmlns:v="urn:schemas-microsoft-com:vml" xmlns:wp14="http://schemas.microsoft.com/office/word/2010/wordprocessingDrawing" xmlns:wp="http://schemas.openxmlformats.org/drawingml/2006/wordprocessingDrawing" xmlns:w10="urn:schemas-microsoft-com:office:word" xmlns:w="http://schemas.openxmlformats.org/wordprocessingml/2006/main" xmlns:w14="http://schemas.microsoft.com/office/word/2010/wordml" xmlns:w15="http://schemas.microsoft.com/office/word/2012/wordml" xmlns:w16se="http://schemas.microsoft.com/office/word/2015/wordml/symex" xmlns:wpg="http://schemas.microsoft.com/office/word/2010/wordprocessingGroup" xmlns:wpi="http://schemas.microsoft.com/office/word/2010/wordprocessingInk" xmlns:wne="http://schemas.microsoft.com/office/word/2006/wordml" xmlns:wps="http://schemas.microsoft.com/office/word/2010/wordprocessingShape" mc:Ignorable="w14 w15 w16se wp14">
+<w:ftr xmlns:wpc="http://schemas.microsoft.com/office/word/2010/wordprocessingCanvas" xmlns:cx="http://schemas.microsoft.com/office/drawing/2014/chartex" xmlns:cx1="http://schemas.microsoft.com/office/drawing/2015/9/8/chartex" xmlns:cx2="http://schemas.microsoft.com/office/drawing/2015/10/21/chartex" xmlns:cx3="http://schemas.microsoft.com/office/drawing/2016/5/9/chartex" xmlns:cx4="http://schemas.microsoft.com/office/drawing/2016/5/10/chartex" xmlns:cx5="http://schemas.microsoft.com/office/drawing/2016/5/11/chartex" xmlns:cx6="http://schemas.microsoft.com/office/drawing/2016/5/12/chartex" xmlns:cx7="http://schemas.microsoft.com/office/drawing/2016/5/13/chartex" xmlns:cx8="http://schemas.microsoft.com/office/drawing/2016/5/14/chartex" xmlns:mc="http://schemas.openxmlformats.org/markup-compatibility/2006" xmlns:aink="http://schemas.microsoft.com/office/drawing/2016/ink" xmlns:am3d="http://schemas.microsoft.com/office/drawing/2017/model3d" xmlns:o="urn:schemas-microsoft-com:office:office" xmlns:oel="http://schemas.microsoft.com/office/2019/extlst" xmlns:r="http://schemas.openxmlformats.org/officeDocument/2006/relationships" xmlns:m="http://schemas.openxmlformats.org/officeDocument/2006/math" xmlns:v="urn:schemas-microsoft-com:vml" xmlns:wp14="http://schemas.microsoft.com/office/word/2010/wordprocessingDrawing" xmlns:wp="http://schemas.openxmlformats.org/drawingml/2006/wordprocessingDrawing" xmlns:w10="urn:schemas-microsoft-com:office:word" xmlns:w="http://schemas.openxmlformats.org/wordprocessingml/2006/main" xmlns:w14="http://schemas.microsoft.com/office/word/2010/wordml" xmlns:w15="http://schemas.microsoft.com/office/word/2012/wordml" xmlns:w16cex="http://schemas.microsoft.com/office/word/2018/wordml/cex" xmlns:w16cid="http://schemas.microsoft.com/office/word/2016/wordml/cid" xmlns:w16="http://schemas.microsoft.com/office/word/2018/wordml" xmlns:w16du="http://schemas.microsoft.com/office/word/2023/wordml/word16du" xmlns:w16sdtdh="http://schemas.microsoft.com/office/word/2020/wordml/sdtdatahash" xmlns:w16sdtfl="http://schemas.microsoft.com/office/word/2024/wordml/sdtformatlock" xmlns:w16se="http://schemas.microsoft.com/office/word/2015/wordml/symex" xmlns:wpg="http://schemas.microsoft.com/office/word/2010/wordprocessingGroup" xmlns:wpi="http://schemas.microsoft.com/office/word/2010/wordprocessingInk" xmlns:wne="http://schemas.microsoft.com/office/word/2006/wordml" xmlns:wps="http://schemas.microsoft.com/office/word/2010/wordprocessingShape" mc:Ignorable="w14 w15 w16se w16cid w16 w16cex w16sdtdh w16sdtfl w16du wp14">
   <w:p>
     <w:pPr>
       <w:bidi w:val="0"/>
@@ -25285,7 +26174,7 @@
 </file>
 
 <file path=word/footnotes.xml><?xml version="1.0" encoding="utf-8"?>
-<w:footnotes xmlns:wpc="http://schemas.microsoft.com/office/word/2010/wordprocessingCanvas" xmlns:cx="http://schemas.microsoft.com/office/drawing/2014/chartex" xmlns:mc="http://schemas.openxmlformats.org/markup-compatibility/2006" xmlns:o="urn:schemas-microsoft-com:office:office" xmlns:r="http://schemas.openxmlformats.org/officeDocument/2006/relationships" xmlns:m="http://schemas.openxmlformats.org/officeDocument/2006/math" xmlns:v="urn:schemas-microsoft-com:vml" xmlns:wp14="http://schemas.microsoft.com/office/word/2010/wordprocessingDrawing" xmlns:wp="http://schemas.openxmlformats.org/drawingml/2006/wordprocessingDrawing" xmlns:w10="urn:schemas-microsoft-com:office:word" xmlns:w="http://schemas.openxmlformats.org/wordprocessingml/2006/main" xmlns:w14="http://schemas.microsoft.com/office/word/2010/wordml" xmlns:w15="http://schemas.microsoft.com/office/word/2012/wordml" xmlns:w16se="http://schemas.microsoft.com/office/word/2015/wordml/symex" xmlns:wpg="http://schemas.microsoft.com/office/word/2010/wordprocessingGroup" xmlns:wpi="http://schemas.microsoft.com/office/word/2010/wordprocessingInk" xmlns:wne="http://schemas.microsoft.com/office/word/2006/wordml" xmlns:wps="http://schemas.microsoft.com/office/word/2010/wordprocessingShape" mc:Ignorable="w14 w15 w16se wp14">
+<w:footnotes xmlns:wpc="http://schemas.microsoft.com/office/word/2010/wordprocessingCanvas" xmlns:cx="http://schemas.microsoft.com/office/drawing/2014/chartex" xmlns:cx1="http://schemas.microsoft.com/office/drawing/2015/9/8/chartex" xmlns:cx2="http://schemas.microsoft.com/office/drawing/2015/10/21/chartex" xmlns:cx3="http://schemas.microsoft.com/office/drawing/2016/5/9/chartex" xmlns:cx4="http://schemas.microsoft.com/office/drawing/2016/5/10/chartex" xmlns:cx5="http://schemas.microsoft.com/office/drawing/2016/5/11/chartex" xmlns:cx6="http://schemas.microsoft.com/office/drawing/2016/5/12/chartex" xmlns:cx7="http://schemas.microsoft.com/office/drawing/2016/5/13/chartex" xmlns:cx8="http://schemas.microsoft.com/office/drawing/2016/5/14/chartex" xmlns:mc="http://schemas.openxmlformats.org/markup-compatibility/2006" xmlns:aink="http://schemas.microsoft.com/office/drawing/2016/ink" xmlns:am3d="http://schemas.microsoft.com/office/drawing/2017/model3d" xmlns:o="urn:schemas-microsoft-com:office:office" xmlns:oel="http://schemas.microsoft.com/office/2019/extlst" xmlns:r="http://schemas.openxmlformats.org/officeDocument/2006/relationships" xmlns:m="http://schemas.openxmlformats.org/officeDocument/2006/math" xmlns:v="urn:schemas-microsoft-com:vml" xmlns:wp14="http://schemas.microsoft.com/office/word/2010/wordprocessingDrawing" xmlns:wp="http://schemas.openxmlformats.org/drawingml/2006/wordprocessingDrawing" xmlns:w10="urn:schemas-microsoft-com:office:word" xmlns:w="http://schemas.openxmlformats.org/wordprocessingml/2006/main" xmlns:w14="http://schemas.microsoft.com/office/word/2010/wordml" xmlns:w15="http://schemas.microsoft.com/office/word/2012/wordml" xmlns:w16cex="http://schemas.microsoft.com/office/word/2018/wordml/cex" xmlns:w16cid="http://schemas.microsoft.com/office/word/2016/wordml/cid" xmlns:w16="http://schemas.microsoft.com/office/word/2018/wordml" xmlns:w16du="http://schemas.microsoft.com/office/word/2023/wordml/word16du" xmlns:w16sdtdh="http://schemas.microsoft.com/office/word/2020/wordml/sdtdatahash" xmlns:w16sdtfl="http://schemas.microsoft.com/office/word/2024/wordml/sdtformatlock" xmlns:w16se="http://schemas.microsoft.com/office/word/2015/wordml/symex" xmlns:wpg="http://schemas.microsoft.com/office/word/2010/wordprocessingGroup" xmlns:wpi="http://schemas.microsoft.com/office/word/2010/wordprocessingInk" xmlns:wne="http://schemas.microsoft.com/office/word/2006/wordml" xmlns:wps="http://schemas.microsoft.com/office/word/2010/wordprocessingShape" mc:Ignorable="w14 w15 w16se w16cid w16 w16cex w16sdtdh w16sdtfl w16du wp14">
   <w:footnote w:type="separator" w:id="-1">
     <w:p>
       <w:r>
@@ -25304,7 +26193,7 @@
 </file>
 
 <file path=word/numbering.xml><?xml version="1.0" encoding="utf-8"?>
-<w:numbering xmlns:wpc="http://schemas.microsoft.com/office/word/2010/wordprocessingCanvas" xmlns:cx="http://schemas.microsoft.com/office/drawing/2014/chartex" xmlns:mc="http://schemas.openxmlformats.org/markup-compatibility/2006" xmlns:o="urn:schemas-microsoft-com:office:office" xmlns:r="http://schemas.openxmlformats.org/officeDocument/2006/relationships" xmlns:m="http://schemas.openxmlformats.org/officeDocument/2006/math" xmlns:v="urn:schemas-microsoft-com:vml" xmlns:wp14="http://schemas.microsoft.com/office/word/2010/wordprocessingDrawing" xmlns:wp="http://schemas.openxmlformats.org/drawingml/2006/wordprocessingDrawing" xmlns:w10="urn:schemas-microsoft-com:office:word" xmlns:w="http://schemas.openxmlformats.org/wordprocessingml/2006/main" xmlns:w14="http://schemas.microsoft.com/office/word/2010/wordml" xmlns:w15="http://schemas.microsoft.com/office/word/2012/wordml" xmlns:w16se="http://schemas.microsoft.com/office/word/2015/wordml/symex" xmlns:wpg="http://schemas.microsoft.com/office/word/2010/wordprocessingGroup" xmlns:wpi="http://schemas.microsoft.com/office/word/2010/wordprocessingInk" xmlns:wne="http://schemas.microsoft.com/office/word/2006/wordml" xmlns:wps="http://schemas.microsoft.com/office/word/2010/wordprocessingShape" mc:Ignorable="w14 w15 w16se wp14">
+<w:numbering xmlns:wpc="http://schemas.microsoft.com/office/word/2010/wordprocessingCanvas" xmlns:cx="http://schemas.microsoft.com/office/drawing/2014/chartex" xmlns:cx1="http://schemas.microsoft.com/office/drawing/2015/9/8/chartex" xmlns:cx2="http://schemas.microsoft.com/office/drawing/2015/10/21/chartex" xmlns:cx3="http://schemas.microsoft.com/office/drawing/2016/5/9/chartex" xmlns:cx4="http://schemas.microsoft.com/office/drawing/2016/5/10/chartex" xmlns:cx5="http://schemas.microsoft.com/office/drawing/2016/5/11/chartex" xmlns:cx6="http://schemas.microsoft.com/office/drawing/2016/5/12/chartex" xmlns:cx7="http://schemas.microsoft.com/office/drawing/2016/5/13/chartex" xmlns:cx8="http://schemas.microsoft.com/office/drawing/2016/5/14/chartex" xmlns:mc="http://schemas.openxmlformats.org/markup-compatibility/2006" xmlns:aink="http://schemas.microsoft.com/office/drawing/2016/ink" xmlns:am3d="http://schemas.microsoft.com/office/drawing/2017/model3d" xmlns:o="urn:schemas-microsoft-com:office:office" xmlns:oel="http://schemas.microsoft.com/office/2019/extlst" xmlns:r="http://schemas.openxmlformats.org/officeDocument/2006/relationships" xmlns:m="http://schemas.openxmlformats.org/officeDocument/2006/math" xmlns:v="urn:schemas-microsoft-com:vml" xmlns:wp14="http://schemas.microsoft.com/office/word/2010/wordprocessingDrawing" xmlns:wp="http://schemas.openxmlformats.org/drawingml/2006/wordprocessingDrawing" xmlns:w10="urn:schemas-microsoft-com:office:word" xmlns:w="http://schemas.openxmlformats.org/wordprocessingml/2006/main" xmlns:w14="http://schemas.microsoft.com/office/word/2010/wordml" xmlns:w15="http://schemas.microsoft.com/office/word/2012/wordml" xmlns:w16cex="http://schemas.microsoft.com/office/word/2018/wordml/cex" xmlns:w16cid="http://schemas.microsoft.com/office/word/2016/wordml/cid" xmlns:w16="http://schemas.microsoft.com/office/word/2018/wordml" xmlns:w16du="http://schemas.microsoft.com/office/word/2023/wordml/word16du" xmlns:w16sdtdh="http://schemas.microsoft.com/office/word/2020/wordml/sdtdatahash" xmlns:w16sdtfl="http://schemas.microsoft.com/office/word/2024/wordml/sdtformatlock" xmlns:w16se="http://schemas.microsoft.com/office/word/2015/wordml/symex" xmlns:wpg="http://schemas.microsoft.com/office/word/2010/wordprocessingGroup" xmlns:wpi="http://schemas.microsoft.com/office/word/2010/wordprocessingInk" xmlns:wne="http://schemas.microsoft.com/office/word/2006/wordml" xmlns:wps="http://schemas.microsoft.com/office/word/2010/wordprocessingShape" mc:Ignorable="w14 w15 w16se w16cid w16 w16cex w16sdtdh w16sdtfl w16du wp14">
   <w:abstractNum w:abstractNumId="0" w15:restartNumberingAfterBreak="0">
     <w:nsid w:val="00D22535"/>
     <w:multiLevelType w:val="hybridMultilevel"/>
@@ -27968,7 +28857,7 @@
     <w:lvl w:ilvl="0">
       <w:start w:val="1"/>
       <w:numFmt w:val="decimal"/>
-      <w:pStyle w:val="1"/>
+      <w:pStyle w:val="Heading1"/>
       <w:lvlText w:val="%1."/>
       <w:lvlJc w:val="left"/>
       <w:pPr>
@@ -27993,7 +28882,7 @@
     <w:lvl w:ilvl="1">
       <w:start w:val="1"/>
       <w:numFmt w:val="decimal"/>
-      <w:pStyle w:val="2"/>
+      <w:pStyle w:val="Heading2"/>
       <w:lvlText w:val="%1.%2."/>
       <w:lvlJc w:val="left"/>
       <w:pPr>
@@ -30028,7 +30917,7 @@
     <w:lvl w:ilvl="0" w:tplc="7C649374">
       <w:start w:val="1"/>
       <w:numFmt w:val="hebrew1"/>
-      <w:pStyle w:val="3"/>
+      <w:pStyle w:val="Heading3"/>
       <w:lvlText w:val="%1."/>
       <w:lvlJc w:val="left"/>
       <w:pPr>
@@ -31228,94 +32117,94 @@
       </w:rPr>
     </w:lvl>
   </w:abstractNum>
-  <w:num w:numId="1">
+  <w:num w:numId="1" w16cid:durableId="900404385">
     <w:abstractNumId w:val="38"/>
   </w:num>
-  <w:num w:numId="2">
+  <w:num w:numId="2" w16cid:durableId="902763137">
     <w:abstractNumId w:val="23"/>
   </w:num>
-  <w:num w:numId="3">
+  <w:num w:numId="3" w16cid:durableId="1172649584">
     <w:abstractNumId w:val="18"/>
   </w:num>
-  <w:num w:numId="4">
+  <w:num w:numId="4" w16cid:durableId="1352099140">
     <w:abstractNumId w:val="39"/>
   </w:num>
-  <w:num w:numId="5">
+  <w:num w:numId="5" w16cid:durableId="602032851">
     <w:abstractNumId w:val="40"/>
   </w:num>
-  <w:num w:numId="6">
+  <w:num w:numId="6" w16cid:durableId="1468350164">
     <w:abstractNumId w:val="19"/>
   </w:num>
-  <w:num w:numId="7">
+  <w:num w:numId="7" w16cid:durableId="1510944025">
     <w:abstractNumId w:val="33"/>
   </w:num>
-  <w:num w:numId="8">
+  <w:num w:numId="8" w16cid:durableId="1772165219">
     <w:abstractNumId w:val="25"/>
   </w:num>
-  <w:num w:numId="9">
+  <w:num w:numId="9" w16cid:durableId="915282170">
     <w:abstractNumId w:val="43"/>
   </w:num>
-  <w:num w:numId="10">
+  <w:num w:numId="10" w16cid:durableId="1314749769">
     <w:abstractNumId w:val="35"/>
   </w:num>
-  <w:num w:numId="11">
+  <w:num w:numId="11" w16cid:durableId="488374566">
     <w:abstractNumId w:val="13"/>
   </w:num>
-  <w:num w:numId="12">
+  <w:num w:numId="12" w16cid:durableId="1929538098">
     <w:abstractNumId w:val="24"/>
   </w:num>
-  <w:num w:numId="13">
+  <w:num w:numId="13" w16cid:durableId="1539780221">
     <w:abstractNumId w:val="41"/>
   </w:num>
-  <w:num w:numId="14">
+  <w:num w:numId="14" w16cid:durableId="1764574007">
     <w:abstractNumId w:val="4"/>
   </w:num>
-  <w:num w:numId="15">
+  <w:num w:numId="15" w16cid:durableId="869563594">
     <w:abstractNumId w:val="37"/>
   </w:num>
-  <w:num w:numId="16">
+  <w:num w:numId="16" w16cid:durableId="112093393">
     <w:abstractNumId w:val="7"/>
   </w:num>
-  <w:num w:numId="17">
+  <w:num w:numId="17" w16cid:durableId="303120132">
     <w:abstractNumId w:val="32"/>
   </w:num>
-  <w:num w:numId="18">
+  <w:num w:numId="18" w16cid:durableId="1166700378">
     <w:abstractNumId w:val="42"/>
   </w:num>
-  <w:num w:numId="19">
+  <w:num w:numId="19" w16cid:durableId="2002656582">
     <w:abstractNumId w:val="27"/>
   </w:num>
-  <w:num w:numId="20">
+  <w:num w:numId="20" w16cid:durableId="1784884946">
     <w:abstractNumId w:val="3"/>
   </w:num>
-  <w:num w:numId="21">
+  <w:num w:numId="21" w16cid:durableId="1526091858">
     <w:abstractNumId w:val="28"/>
   </w:num>
-  <w:num w:numId="22">
+  <w:num w:numId="22" w16cid:durableId="721905684">
     <w:abstractNumId w:val="16"/>
   </w:num>
-  <w:num w:numId="23">
+  <w:num w:numId="23" w16cid:durableId="213784556">
     <w:abstractNumId w:val="0"/>
   </w:num>
-  <w:num w:numId="24">
+  <w:num w:numId="24" w16cid:durableId="1110977383">
     <w:abstractNumId w:val="6"/>
   </w:num>
-  <w:num w:numId="25">
+  <w:num w:numId="25" w16cid:durableId="1020355223">
     <w:abstractNumId w:val="21"/>
   </w:num>
-  <w:num w:numId="26">
+  <w:num w:numId="26" w16cid:durableId="1117026666">
     <w:abstractNumId w:val="14"/>
   </w:num>
-  <w:num w:numId="27">
+  <w:num w:numId="27" w16cid:durableId="921524101">
     <w:abstractNumId w:val="12"/>
   </w:num>
-  <w:num w:numId="28">
+  <w:num w:numId="28" w16cid:durableId="2091124080">
     <w:abstractNumId w:val="22"/>
   </w:num>
-  <w:num w:numId="29">
+  <w:num w:numId="29" w16cid:durableId="523515944">
     <w:abstractNumId w:val="36"/>
   </w:num>
-  <w:num w:numId="30">
+  <w:num w:numId="30" w16cid:durableId="1366635429">
     <w:abstractNumId w:val="8"/>
     <w:lvlOverride w:ilvl="0"/>
     <w:lvlOverride w:ilvl="1">
@@ -31329,52 +32218,52 @@
     <w:lvlOverride w:ilvl="7"/>
     <w:lvlOverride w:ilvl="8"/>
   </w:num>
-  <w:num w:numId="31">
+  <w:num w:numId="31" w16cid:durableId="704912812">
     <w:abstractNumId w:val="29"/>
   </w:num>
-  <w:num w:numId="32">
+  <w:num w:numId="32" w16cid:durableId="881286585">
     <w:abstractNumId w:val="31"/>
   </w:num>
-  <w:num w:numId="33">
+  <w:num w:numId="33" w16cid:durableId="1159882643">
     <w:abstractNumId w:val="1"/>
   </w:num>
-  <w:num w:numId="34">
+  <w:num w:numId="34" w16cid:durableId="1327245251">
     <w:abstractNumId w:val="44"/>
   </w:num>
-  <w:num w:numId="35">
+  <w:num w:numId="35" w16cid:durableId="1063721772">
     <w:abstractNumId w:val="26"/>
   </w:num>
-  <w:num w:numId="36">
+  <w:num w:numId="36" w16cid:durableId="732124216">
     <w:abstractNumId w:val="15"/>
   </w:num>
-  <w:num w:numId="37">
+  <w:num w:numId="37" w16cid:durableId="639769656">
     <w:abstractNumId w:val="9"/>
   </w:num>
-  <w:num w:numId="38">
+  <w:num w:numId="38" w16cid:durableId="1001810493">
     <w:abstractNumId w:val="5"/>
   </w:num>
-  <w:num w:numId="39">
+  <w:num w:numId="39" w16cid:durableId="843935540">
     <w:abstractNumId w:val="30"/>
   </w:num>
-  <w:num w:numId="40">
+  <w:num w:numId="40" w16cid:durableId="953369713">
     <w:abstractNumId w:val="11"/>
   </w:num>
-  <w:num w:numId="41">
+  <w:num w:numId="41" w16cid:durableId="1041587313">
     <w:abstractNumId w:val="17"/>
   </w:num>
-  <w:num w:numId="42">
+  <w:num w:numId="42" w16cid:durableId="662244295">
     <w:abstractNumId w:val="38"/>
     <w:lvlOverride w:ilvl="0">
       <w:startOverride w:val="1"/>
     </w:lvlOverride>
   </w:num>
-  <w:num w:numId="43">
+  <w:num w:numId="43" w16cid:durableId="547644805">
     <w:abstractNumId w:val="20"/>
   </w:num>
-  <w:num w:numId="44">
+  <w:num w:numId="44" w16cid:durableId="2138640042">
     <w:abstractNumId w:val="34"/>
   </w:num>
-  <w:num w:numId="45">
+  <w:num w:numId="45" w16cid:durableId="570624217">
     <w:abstractNumId w:val="10"/>
     <w:lvlOverride w:ilvl="0">
       <w:startOverride w:val="1"/>
@@ -31404,13 +32293,13 @@
       <w:startOverride w:val="1"/>
     </w:lvlOverride>
   </w:num>
-  <w:num w:numId="46">
+  <w:num w:numId="46" w16cid:durableId="295258959">
     <w:abstractNumId w:val="10"/>
   </w:num>
-  <w:num w:numId="47">
+  <w:num w:numId="47" w16cid:durableId="655307889">
     <w:abstractNumId w:val="2"/>
   </w:num>
-  <w:num w:numId="48">
+  <w:num w:numId="48" w16cid:durableId="1538348419">
     <w:abstractNumId w:val="23"/>
     <w:lvlOverride w:ilvl="0">
       <w:startOverride w:val="1"/>
@@ -31444,7 +32333,7 @@
 </file>
 
 <file path=word/styles.xml><?xml version="1.0" encoding="utf-8"?>
-<w:styles xmlns:mc="http://schemas.openxmlformats.org/markup-compatibility/2006" xmlns:r="http://schemas.openxmlformats.org/officeDocument/2006/relationships" xmlns:w="http://schemas.openxmlformats.org/wordprocessingml/2006/main" xmlns:w14="http://schemas.microsoft.com/office/word/2010/wordml" xmlns:w15="http://schemas.microsoft.com/office/word/2012/wordml" xmlns:w16se="http://schemas.microsoft.com/office/word/2015/wordml/symex" mc:Ignorable="w14 w15 w16se">
+<w:styles xmlns:mc="http://schemas.openxmlformats.org/markup-compatibility/2006" xmlns:r="http://schemas.openxmlformats.org/officeDocument/2006/relationships" xmlns:w="http://schemas.openxmlformats.org/wordprocessingml/2006/main" xmlns:w14="http://schemas.microsoft.com/office/word/2010/wordml" xmlns:w15="http://schemas.microsoft.com/office/word/2012/wordml" xmlns:w16cex="http://schemas.microsoft.com/office/word/2018/wordml/cex" xmlns:w16cid="http://schemas.microsoft.com/office/word/2016/wordml/cid" xmlns:w16="http://schemas.microsoft.com/office/word/2018/wordml" xmlns:w16du="http://schemas.microsoft.com/office/word/2023/wordml/word16du" xmlns:w16sdtdh="http://schemas.microsoft.com/office/word/2020/wordml/sdtdatahash" xmlns:w16sdtfl="http://schemas.microsoft.com/office/word/2024/wordml/sdtformatlock" xmlns:w16se="http://schemas.microsoft.com/office/word/2015/wordml/symex" mc:Ignorable="w14 w15 w16se w16cid w16 w16cex w16sdtdh w16sdtfl w16du">
   <w:docDefaults>
     <w:rPrDefault>
       <w:rPr>
@@ -31460,7 +32349,7 @@
       </w:pPr>
     </w:pPrDefault>
   </w:docDefaults>
-  <w:latentStyles w:defLockedState="0" w:defUIPriority="99" w:defSemiHidden="0" w:defUnhideWhenUsed="0" w:defQFormat="0" w:count="371">
+  <w:latentStyles w:defLockedState="0" w:defUIPriority="99" w:defSemiHidden="0" w:defUnhideWhenUsed="0" w:defQFormat="0" w:count="376">
     <w:lsdException w:name="Normal" w:uiPriority="0" w:qFormat="1"/>
     <w:lsdException w:name="heading 1" w:uiPriority="9" w:qFormat="1"/>
     <w:lsdException w:name="heading 2" w:semiHidden="1" w:uiPriority="9" w:unhideWhenUsed="1" w:qFormat="1"/>
@@ -31832,8 +32721,13 @@
     <w:lsdException w:name="List Table 5 Dark Accent 6" w:uiPriority="50"/>
     <w:lsdException w:name="List Table 6 Colorful Accent 6" w:uiPriority="51"/>
     <w:lsdException w:name="List Table 7 Colorful Accent 6" w:uiPriority="52"/>
+    <w:lsdException w:name="Mention" w:semiHidden="1" w:unhideWhenUsed="1"/>
+    <w:lsdException w:name="Smart Hyperlink" w:semiHidden="1" w:unhideWhenUsed="1"/>
+    <w:lsdException w:name="Hashtag" w:semiHidden="1" w:unhideWhenUsed="1"/>
+    <w:lsdException w:name="Unresolved Mention" w:semiHidden="1" w:unhideWhenUsed="1"/>
+    <w:lsdException w:name="Smart Link" w:semiHidden="1" w:unhideWhenUsed="1"/>
   </w:latentStyles>
-  <w:style w:type="paragraph" w:default="1" w:styleId="a">
+  <w:style w:type="paragraph" w:default="1" w:styleId="Normal">
     <w:name w:val="Normal"/>
     <w:qFormat/>
     <w:rsid w:val="00401B78"/>
@@ -31849,11 +32743,11 @@
       <w:szCs w:val="28"/>
     </w:rPr>
   </w:style>
-  <w:style w:type="paragraph" w:styleId="1">
+  <w:style w:type="paragraph" w:styleId="Heading1">
     <w:name w:val="heading 1"/>
-    <w:basedOn w:val="a"/>
-    <w:next w:val="a"/>
-    <w:link w:val="10"/>
+    <w:basedOn w:val="Normal"/>
+    <w:next w:val="Normal"/>
+    <w:link w:val="Heading1Char"/>
     <w:uiPriority w:val="9"/>
     <w:qFormat/>
     <w:rsid w:val="001F4C7D"/>
@@ -31871,11 +32765,11 @@
       <w:szCs w:val="26"/>
     </w:rPr>
   </w:style>
-  <w:style w:type="paragraph" w:styleId="2">
+  <w:style w:type="paragraph" w:styleId="Heading2">
     <w:name w:val="heading 2"/>
-    <w:basedOn w:val="a"/>
-    <w:next w:val="a"/>
-    <w:link w:val="20"/>
+    <w:basedOn w:val="Normal"/>
+    <w:next w:val="Normal"/>
+    <w:link w:val="Heading2Char"/>
     <w:uiPriority w:val="9"/>
     <w:unhideWhenUsed/>
     <w:qFormat/>
@@ -31893,11 +32787,11 @@
       <w:szCs w:val="26"/>
     </w:rPr>
   </w:style>
-  <w:style w:type="paragraph" w:styleId="3">
+  <w:style w:type="paragraph" w:styleId="Heading3">
     <w:name w:val="heading 3"/>
-    <w:basedOn w:val="a"/>
-    <w:next w:val="a"/>
-    <w:link w:val="30"/>
+    <w:basedOn w:val="Normal"/>
+    <w:next w:val="Normal"/>
+    <w:link w:val="Heading3Char"/>
     <w:uiPriority w:val="9"/>
     <w:unhideWhenUsed/>
     <w:qFormat/>
@@ -31916,13 +32810,13 @@
       <w:u w:val="single" w:color="000000"/>
     </w:rPr>
   </w:style>
-  <w:style w:type="character" w:default="1" w:styleId="a0">
+  <w:style w:type="character" w:default="1" w:styleId="DefaultParagraphFont">
     <w:name w:val="Default Paragraph Font"/>
     <w:uiPriority w:val="1"/>
     <w:semiHidden/>
     <w:unhideWhenUsed/>
   </w:style>
-  <w:style w:type="table" w:default="1" w:styleId="a1">
+  <w:style w:type="table" w:default="1" w:styleId="TableNormal">
     <w:name w:val="Normal Table"/>
     <w:uiPriority w:val="99"/>
     <w:semiHidden/>
@@ -31937,7 +32831,7 @@
       </w:tblCellMar>
     </w:tblPr>
   </w:style>
-  <w:style w:type="numbering" w:default="1" w:styleId="a2">
+  <w:style w:type="numbering" w:default="1" w:styleId="NoList">
     <w:name w:val="No List"/>
     <w:uiPriority w:val="99"/>
     <w:semiHidden/>
@@ -31957,9 +32851,9 @@
       </w:tblCellMar>
     </w:tblPr>
   </w:style>
-  <w:style w:type="paragraph" w:styleId="a3">
+  <w:style w:type="paragraph" w:styleId="ListParagraph">
     <w:name w:val="List Paragraph"/>
-    <w:basedOn w:val="a"/>
+    <w:basedOn w:val="Normal"/>
     <w:uiPriority w:val="34"/>
     <w:qFormat/>
     <w:rsid w:val="00CC3D20"/>
@@ -31974,10 +32868,10 @@
       <w:sz w:val="22"/>
     </w:rPr>
   </w:style>
-  <w:style w:type="paragraph" w:styleId="a4">
+  <w:style w:type="paragraph" w:styleId="Header">
     <w:name w:val="header"/>
-    <w:basedOn w:val="a"/>
-    <w:link w:val="a5"/>
+    <w:basedOn w:val="Normal"/>
+    <w:link w:val="HeaderChar"/>
     <w:uiPriority w:val="99"/>
     <w:unhideWhenUsed/>
     <w:rsid w:val="00F25502"/>
@@ -31989,10 +32883,10 @@
       <w:spacing w:line="240" w:lineRule="auto"/>
     </w:pPr>
   </w:style>
-  <w:style w:type="character" w:customStyle="1" w:styleId="a5">
-    <w:name w:val="כותרת עליונה תו"/>
-    <w:basedOn w:val="a0"/>
-    <w:link w:val="a4"/>
+  <w:style w:type="character" w:customStyle="1" w:styleId="HeaderChar">
+    <w:name w:val="Header Char"/>
+    <w:basedOn w:val="DefaultParagraphFont"/>
+    <w:link w:val="Header"/>
     <w:uiPriority w:val="99"/>
     <w:rsid w:val="00F25502"/>
     <w:rPr>
@@ -32001,9 +32895,9 @@
       <w:sz w:val="26"/>
     </w:rPr>
   </w:style>
-  <w:style w:type="table" w:styleId="a6">
+  <w:style w:type="table" w:styleId="TableGrid0">
     <w:name w:val="Table Grid"/>
-    <w:basedOn w:val="a1"/>
+    <w:basedOn w:val="TableNormal"/>
     <w:uiPriority w:val="39"/>
     <w:rsid w:val="00E015AA"/>
     <w:pPr>
@@ -32022,7 +32916,7 @@
   </w:style>
   <w:style w:type="character" w:styleId="Hyperlink">
     <w:name w:val="Hyperlink"/>
-    <w:basedOn w:val="a0"/>
+    <w:basedOn w:val="DefaultParagraphFont"/>
     <w:uiPriority w:val="99"/>
     <w:unhideWhenUsed/>
     <w:rsid w:val="000D261B"/>
@@ -32031,10 +32925,10 @@
       <w:u w:val="single"/>
     </w:rPr>
   </w:style>
-  <w:style w:type="paragraph" w:styleId="a7">
+  <w:style w:type="paragraph" w:styleId="BalloonText">
     <w:name w:val="Balloon Text"/>
-    <w:basedOn w:val="a"/>
-    <w:link w:val="a8"/>
+    <w:basedOn w:val="Normal"/>
+    <w:link w:val="BalloonTextChar"/>
     <w:uiPriority w:val="99"/>
     <w:semiHidden/>
     <w:unhideWhenUsed/>
@@ -32048,10 +32942,10 @@
       <w:szCs w:val="16"/>
     </w:rPr>
   </w:style>
-  <w:style w:type="character" w:customStyle="1" w:styleId="a8">
-    <w:name w:val="טקסט בלונים תו"/>
-    <w:basedOn w:val="a0"/>
-    <w:link w:val="a7"/>
+  <w:style w:type="character" w:customStyle="1" w:styleId="BalloonTextChar">
+    <w:name w:val="Balloon Text Char"/>
+    <w:basedOn w:val="DefaultParagraphFont"/>
+    <w:link w:val="BalloonText"/>
     <w:uiPriority w:val="99"/>
     <w:semiHidden/>
     <w:rsid w:val="00F8613E"/>
@@ -32062,10 +32956,10 @@
       <w:szCs w:val="16"/>
     </w:rPr>
   </w:style>
-  <w:style w:type="paragraph" w:styleId="HTML">
+  <w:style w:type="paragraph" w:styleId="HTMLPreformatted">
     <w:name w:val="HTML Preformatted"/>
-    <w:basedOn w:val="a"/>
-    <w:link w:val="HTML0"/>
+    <w:basedOn w:val="Normal"/>
+    <w:link w:val="HTMLPreformattedChar"/>
     <w:uiPriority w:val="99"/>
     <w:semiHidden/>
     <w:unhideWhenUsed/>
@@ -32100,10 +32994,10 @@
       <w:szCs w:val="20"/>
     </w:rPr>
   </w:style>
-  <w:style w:type="character" w:customStyle="1" w:styleId="HTML0">
-    <w:name w:val="HTML מעוצב מראש תו"/>
-    <w:basedOn w:val="a0"/>
-    <w:link w:val="HTML"/>
+  <w:style w:type="character" w:customStyle="1" w:styleId="HTMLPreformattedChar">
+    <w:name w:val="HTML Preformatted Char"/>
+    <w:basedOn w:val="DefaultParagraphFont"/>
+    <w:link w:val="HTMLPreformatted"/>
     <w:uiPriority w:val="99"/>
     <w:semiHidden/>
     <w:rsid w:val="00F83B4F"/>
@@ -32113,10 +33007,10 @@
       <w:szCs w:val="20"/>
     </w:rPr>
   </w:style>
-  <w:style w:type="character" w:customStyle="1" w:styleId="10">
-    <w:name w:val="כותרת 1 תו"/>
-    <w:basedOn w:val="a0"/>
-    <w:link w:val="1"/>
+  <w:style w:type="character" w:customStyle="1" w:styleId="Heading1Char">
+    <w:name w:val="Heading 1 Char"/>
+    <w:basedOn w:val="DefaultParagraphFont"/>
+    <w:link w:val="Heading1"/>
     <w:uiPriority w:val="9"/>
     <w:rsid w:val="001F4C7D"/>
     <w:rPr>
@@ -32128,10 +33022,10 @@
       <w:szCs w:val="26"/>
     </w:rPr>
   </w:style>
-  <w:style w:type="character" w:customStyle="1" w:styleId="20">
-    <w:name w:val="כותרת 2 תו"/>
-    <w:basedOn w:val="a0"/>
-    <w:link w:val="2"/>
+  <w:style w:type="character" w:customStyle="1" w:styleId="Heading2Char">
+    <w:name w:val="Heading 2 Char"/>
+    <w:basedOn w:val="DefaultParagraphFont"/>
+    <w:link w:val="Heading2"/>
     <w:uiPriority w:val="9"/>
     <w:rsid w:val="001F4C7D"/>
     <w:rPr>
@@ -32141,10 +33035,10 @@
       <w:szCs w:val="26"/>
     </w:rPr>
   </w:style>
-  <w:style w:type="character" w:customStyle="1" w:styleId="30">
-    <w:name w:val="כותרת 3 תו"/>
-    <w:basedOn w:val="a0"/>
-    <w:link w:val="3"/>
+  <w:style w:type="character" w:customStyle="1" w:styleId="Heading3Char">
+    <w:name w:val="Heading 3 Char"/>
+    <w:basedOn w:val="DefaultParagraphFont"/>
+    <w:link w:val="Heading3"/>
     <w:uiPriority w:val="9"/>
     <w:rsid w:val="001F4C7D"/>
     <w:rPr>
@@ -32159,7 +33053,7 @@
   </w:style>
   <w:style w:type="paragraph" w:styleId="NormalWeb">
     <w:name w:val="Normal (Web)"/>
-    <w:basedOn w:val="a"/>
+    <w:basedOn w:val="Normal"/>
     <w:uiPriority w:val="99"/>
     <w:unhideWhenUsed/>
     <w:rsid w:val="00CC6277"/>
@@ -32176,9 +33070,9 @@
       <w:lang w:val="en-GB" w:eastAsia="en-GB" w:bidi="ar-SA"/>
     </w:rPr>
   </w:style>
-  <w:style w:type="character" w:styleId="a9">
+  <w:style w:type="character" w:styleId="Strong">
     <w:name w:val="Strong"/>
-    <w:basedOn w:val="a0"/>
+    <w:basedOn w:val="DefaultParagraphFont"/>
     <w:uiPriority w:val="22"/>
     <w:qFormat/>
     <w:rsid w:val="00CC6277"/>
@@ -32189,8 +33083,8 @@
   </w:style>
   <w:style w:type="table" w:customStyle="1" w:styleId="TableGrid1">
     <w:name w:val="Table Grid1"/>
-    <w:basedOn w:val="a1"/>
-    <w:next w:val="a6"/>
+    <w:basedOn w:val="TableNormal"/>
+    <w:next w:val="TableGrid0"/>
     <w:uiPriority w:val="39"/>
     <w:rsid w:val="00765291"/>
     <w:pPr>

</xml_diff>